<commit_message>
Min-Max normalization example added
</commit_message>
<xml_diff>
--- a/KnowledgeEngineeringLabManual.docx
+++ b/KnowledgeEngineeringLabManual.docx
@@ -50,13 +50,46 @@
     </w:p>
     <w:p>
       <w:pPr>
+        <w:pStyle w:val="Author"/>
+      </w:pPr>
+      <w:r>
+        <w:t xml:space="preserve">Sanmitra</w:t>
+      </w:r>
+      <w:r>
+        <w:t xml:space="preserve"> </w:t>
+      </w:r>
+      <w:r>
+        <w:t xml:space="preserve">Dharmavarapu</w:t>
+      </w:r>
+    </w:p>
+    <w:p>
+      <w:pPr>
+        <w:pStyle w:val="FirstParagraph"/>
+      </w:pPr>
+      <w:r>
+        <w:t xml:space="preserve">github url:</w:t>
+      </w:r>
+      <w:r>
+        <w:t xml:space="preserve"> </w:t>
+      </w:r>
+      <w:hyperlink r:id="rId20">
+        <w:r>
+          <w:rPr>
+            <w:rStyle w:val="Hyperlink"/>
+          </w:rPr>
+          <w:t xml:space="preserve">https://github.com/sanmitraD/Knowledge-Engineering-Lab-coursework</w:t>
+        </w:r>
+      </w:hyperlink>
+    </w:p>
+    <w:p>
+      <w:pPr>
         <w:pStyle w:val="Heading1"/>
       </w:pPr>
-      <w:bookmarkStart w:id="20" w:name="exploratory-data-analysis-using-r"/>
+      <w:bookmarkStart w:id="21" w:name="exploratory-data-analysis-using-r"/>
       <w:r>
         <w:t xml:space="preserve">1. Exploratory data analysis using R</w:t>
       </w:r>
-      <w:bookmarkEnd w:id="20"/>
+      <w:bookmarkEnd w:id="21"/>
     </w:p>
     <w:p>
       <w:pPr>
@@ -2523,6 +2556,12 @@
         </w:rPr>
         <w:t xml:space="preserve">Finding minimum value of each column</w:t>
       </w:r>
+      <w:r>
+        <w:t xml:space="preserve"> </w:t>
+      </w:r>
+      <w:r>
+        <w:t xml:space="preserve">returns a vector containing the minimum and maximum of all the given arguments.</w:t>
+      </w:r>
     </w:p>
     <w:p>
       <w:pPr>
@@ -2532,7 +2571,7 @@
         <w:rPr>
           <w:rStyle w:val="CommentTok"/>
         </w:rPr>
-        <w:t xml:space="preserve"># we can find minimum of a column using min function</w:t>
+        <w:t xml:space="preserve"># we can find maximum of a column using min function</w:t>
       </w:r>
       <w:r>
         <w:br/>
@@ -2753,9 +2792,1877 @@
       </w:pPr>
       <w:r>
         <w:rPr>
+          <w:i/>
+        </w:rPr>
+        <w:t xml:space="preserve">Finding the range of each column</w:t>
+      </w:r>
+      <w:r>
+        <w:t xml:space="preserve"> </w:t>
+      </w:r>
+      <w:r>
+        <w:t xml:space="preserve">We use range() to finding the range of each column. It returns a vector containing the minimum and maximum of all the given arguments.</w:t>
+      </w:r>
+    </w:p>
+    <w:p>
+      <w:pPr>
+        <w:pStyle w:val="SourceCode"/>
+      </w:pPr>
+      <w:r>
+        <w:rPr>
+          <w:rStyle w:val="KeywordTok"/>
+        </w:rPr>
+        <w:t xml:space="preserve">print</w:t>
+      </w:r>
+      <w:r>
+        <w:rPr>
+          <w:rStyle w:val="NormalTok"/>
+        </w:rPr>
+        <w:t xml:space="preserve">(</w:t>
+      </w:r>
+      <w:r>
+        <w:rPr>
+          <w:rStyle w:val="KeywordTok"/>
+        </w:rPr>
+        <w:t xml:space="preserve">range</w:t>
+      </w:r>
+      <w:r>
+        <w:rPr>
+          <w:rStyle w:val="NormalTok"/>
+        </w:rPr>
+        <w:t xml:space="preserve">(iris</w:t>
+      </w:r>
+      <w:r>
+        <w:rPr>
+          <w:rStyle w:val="OperatorTok"/>
+        </w:rPr>
+        <w:t xml:space="preserve">$</w:t>
+      </w:r>
+      <w:r>
+        <w:rPr>
+          <w:rStyle w:val="NormalTok"/>
+        </w:rPr>
+        <w:t xml:space="preserve">Sepal.Length))</w:t>
+      </w:r>
+    </w:p>
+    <w:p>
+      <w:pPr>
+        <w:pStyle w:val="SourceCode"/>
+      </w:pPr>
+      <w:r>
+        <w:rPr>
+          <w:rStyle w:val="VerbatimChar"/>
+        </w:rPr>
+        <w:t xml:space="preserve">## [1] 4.3 7.9</w:t>
+      </w:r>
+    </w:p>
+    <w:p>
+      <w:pPr>
+        <w:pStyle w:val="SourceCode"/>
+      </w:pPr>
+      <w:r>
+        <w:rPr>
+          <w:rStyle w:val="KeywordTok"/>
+        </w:rPr>
+        <w:t xml:space="preserve">print</w:t>
+      </w:r>
+      <w:r>
+        <w:rPr>
+          <w:rStyle w:val="NormalTok"/>
+        </w:rPr>
+        <w:t xml:space="preserve">(</w:t>
+      </w:r>
+      <w:r>
+        <w:rPr>
+          <w:rStyle w:val="KeywordTok"/>
+        </w:rPr>
+        <w:t xml:space="preserve">range</w:t>
+      </w:r>
+      <w:r>
+        <w:rPr>
+          <w:rStyle w:val="NormalTok"/>
+        </w:rPr>
+        <w:t xml:space="preserve">(iris</w:t>
+      </w:r>
+      <w:r>
+        <w:rPr>
+          <w:rStyle w:val="OperatorTok"/>
+        </w:rPr>
+        <w:t xml:space="preserve">$</w:t>
+      </w:r>
+      <w:r>
+        <w:rPr>
+          <w:rStyle w:val="NormalTok"/>
+        </w:rPr>
+        <w:t xml:space="preserve">Sepal.Width))</w:t>
+      </w:r>
+    </w:p>
+    <w:p>
+      <w:pPr>
+        <w:pStyle w:val="SourceCode"/>
+      </w:pPr>
+      <w:r>
+        <w:rPr>
+          <w:rStyle w:val="VerbatimChar"/>
+        </w:rPr>
+        <w:t xml:space="preserve">## [1] 2.0 4.4</w:t>
+      </w:r>
+    </w:p>
+    <w:p>
+      <w:pPr>
+        <w:pStyle w:val="SourceCode"/>
+      </w:pPr>
+      <w:r>
+        <w:rPr>
+          <w:rStyle w:val="KeywordTok"/>
+        </w:rPr>
+        <w:t xml:space="preserve">print</w:t>
+      </w:r>
+      <w:r>
+        <w:rPr>
+          <w:rStyle w:val="NormalTok"/>
+        </w:rPr>
+        <w:t xml:space="preserve">(</w:t>
+      </w:r>
+      <w:r>
+        <w:rPr>
+          <w:rStyle w:val="KeywordTok"/>
+        </w:rPr>
+        <w:t xml:space="preserve">range</w:t>
+      </w:r>
+      <w:r>
+        <w:rPr>
+          <w:rStyle w:val="NormalTok"/>
+        </w:rPr>
+        <w:t xml:space="preserve">(iris</w:t>
+      </w:r>
+      <w:r>
+        <w:rPr>
+          <w:rStyle w:val="OperatorTok"/>
+        </w:rPr>
+        <w:t xml:space="preserve">$</w:t>
+      </w:r>
+      <w:r>
+        <w:rPr>
+          <w:rStyle w:val="NormalTok"/>
+        </w:rPr>
+        <w:t xml:space="preserve">Petal.Length))</w:t>
+      </w:r>
+    </w:p>
+    <w:p>
+      <w:pPr>
+        <w:pStyle w:val="SourceCode"/>
+      </w:pPr>
+      <w:r>
+        <w:rPr>
+          <w:rStyle w:val="VerbatimChar"/>
+        </w:rPr>
+        <w:t xml:space="preserve">## [1] 1.0 6.9</w:t>
+      </w:r>
+    </w:p>
+    <w:p>
+      <w:pPr>
+        <w:pStyle w:val="SourceCode"/>
+      </w:pPr>
+      <w:r>
+        <w:rPr>
+          <w:rStyle w:val="KeywordTok"/>
+        </w:rPr>
+        <w:t xml:space="preserve">print</w:t>
+      </w:r>
+      <w:r>
+        <w:rPr>
+          <w:rStyle w:val="NormalTok"/>
+        </w:rPr>
+        <w:t xml:space="preserve">(</w:t>
+      </w:r>
+      <w:r>
+        <w:rPr>
+          <w:rStyle w:val="KeywordTok"/>
+        </w:rPr>
+        <w:t xml:space="preserve">range</w:t>
+      </w:r>
+      <w:r>
+        <w:rPr>
+          <w:rStyle w:val="NormalTok"/>
+        </w:rPr>
+        <w:t xml:space="preserve">(iris</w:t>
+      </w:r>
+      <w:r>
+        <w:rPr>
+          <w:rStyle w:val="OperatorTok"/>
+        </w:rPr>
+        <w:t xml:space="preserve">$</w:t>
+      </w:r>
+      <w:r>
+        <w:rPr>
+          <w:rStyle w:val="NormalTok"/>
+        </w:rPr>
+        <w:t xml:space="preserve">Petal.Width))</w:t>
+      </w:r>
+    </w:p>
+    <w:p>
+      <w:pPr>
+        <w:pStyle w:val="SourceCode"/>
+      </w:pPr>
+      <w:r>
+        <w:rPr>
+          <w:rStyle w:val="VerbatimChar"/>
+        </w:rPr>
+        <w:t xml:space="preserve">## [1] 0.1 2.5</w:t>
+      </w:r>
+    </w:p>
+    <w:p>
+      <w:pPr>
+        <w:pStyle w:val="FirstParagraph"/>
+      </w:pPr>
+      <w:r>
+        <w:rPr>
+          <w:i/>
+        </w:rPr>
+        <w:t xml:space="preserve">Finding variance of each column</w:t>
+      </w:r>
+      <w:r>
+        <w:t xml:space="preserve"> </w:t>
+      </w:r>
+      <w:r>
+        <w:t xml:space="preserve">we use var() function to find the variance of each column</w:t>
+      </w:r>
+    </w:p>
+    <w:p>
+      <w:pPr>
+        <w:pStyle w:val="SourceCode"/>
+      </w:pPr>
+      <w:r>
+        <w:rPr>
+          <w:rStyle w:val="KeywordTok"/>
+        </w:rPr>
+        <w:t xml:space="preserve">print</w:t>
+      </w:r>
+      <w:r>
+        <w:rPr>
+          <w:rStyle w:val="NormalTok"/>
+        </w:rPr>
+        <w:t xml:space="preserve">(</w:t>
+      </w:r>
+      <w:r>
+        <w:rPr>
+          <w:rStyle w:val="KeywordTok"/>
+        </w:rPr>
+        <w:t xml:space="preserve">var</w:t>
+      </w:r>
+      <w:r>
+        <w:rPr>
+          <w:rStyle w:val="NormalTok"/>
+        </w:rPr>
+        <w:t xml:space="preserve">(iris</w:t>
+      </w:r>
+      <w:r>
+        <w:rPr>
+          <w:rStyle w:val="OperatorTok"/>
+        </w:rPr>
+        <w:t xml:space="preserve">$</w:t>
+      </w:r>
+      <w:r>
+        <w:rPr>
+          <w:rStyle w:val="NormalTok"/>
+        </w:rPr>
+        <w:t xml:space="preserve">Sepal.Length))</w:t>
+      </w:r>
+    </w:p>
+    <w:p>
+      <w:pPr>
+        <w:pStyle w:val="SourceCode"/>
+      </w:pPr>
+      <w:r>
+        <w:rPr>
+          <w:rStyle w:val="VerbatimChar"/>
+        </w:rPr>
+        <w:t xml:space="preserve">## [1] 0.6856935</w:t>
+      </w:r>
+    </w:p>
+    <w:p>
+      <w:pPr>
+        <w:pStyle w:val="SourceCode"/>
+      </w:pPr>
+      <w:r>
+        <w:rPr>
+          <w:rStyle w:val="KeywordTok"/>
+        </w:rPr>
+        <w:t xml:space="preserve">print</w:t>
+      </w:r>
+      <w:r>
+        <w:rPr>
+          <w:rStyle w:val="NormalTok"/>
+        </w:rPr>
+        <w:t xml:space="preserve">(</w:t>
+      </w:r>
+      <w:r>
+        <w:rPr>
+          <w:rStyle w:val="KeywordTok"/>
+        </w:rPr>
+        <w:t xml:space="preserve">var</w:t>
+      </w:r>
+      <w:r>
+        <w:rPr>
+          <w:rStyle w:val="NormalTok"/>
+        </w:rPr>
+        <w:t xml:space="preserve">(iris</w:t>
+      </w:r>
+      <w:r>
+        <w:rPr>
+          <w:rStyle w:val="OperatorTok"/>
+        </w:rPr>
+        <w:t xml:space="preserve">$</w:t>
+      </w:r>
+      <w:r>
+        <w:rPr>
+          <w:rStyle w:val="NormalTok"/>
+        </w:rPr>
+        <w:t xml:space="preserve">Sepal.Width))</w:t>
+      </w:r>
+    </w:p>
+    <w:p>
+      <w:pPr>
+        <w:pStyle w:val="SourceCode"/>
+      </w:pPr>
+      <w:r>
+        <w:rPr>
+          <w:rStyle w:val="VerbatimChar"/>
+        </w:rPr>
+        <w:t xml:space="preserve">## [1] 0.1899794</w:t>
+      </w:r>
+    </w:p>
+    <w:p>
+      <w:pPr>
+        <w:pStyle w:val="SourceCode"/>
+      </w:pPr>
+      <w:r>
+        <w:rPr>
+          <w:rStyle w:val="KeywordTok"/>
+        </w:rPr>
+        <w:t xml:space="preserve">print</w:t>
+      </w:r>
+      <w:r>
+        <w:rPr>
+          <w:rStyle w:val="NormalTok"/>
+        </w:rPr>
+        <w:t xml:space="preserve">(</w:t>
+      </w:r>
+      <w:r>
+        <w:rPr>
+          <w:rStyle w:val="KeywordTok"/>
+        </w:rPr>
+        <w:t xml:space="preserve">var</w:t>
+      </w:r>
+      <w:r>
+        <w:rPr>
+          <w:rStyle w:val="NormalTok"/>
+        </w:rPr>
+        <w:t xml:space="preserve">(iris</w:t>
+      </w:r>
+      <w:r>
+        <w:rPr>
+          <w:rStyle w:val="OperatorTok"/>
+        </w:rPr>
+        <w:t xml:space="preserve">$</w:t>
+      </w:r>
+      <w:r>
+        <w:rPr>
+          <w:rStyle w:val="NormalTok"/>
+        </w:rPr>
+        <w:t xml:space="preserve">Petal.Length))</w:t>
+      </w:r>
+    </w:p>
+    <w:p>
+      <w:pPr>
+        <w:pStyle w:val="SourceCode"/>
+      </w:pPr>
+      <w:r>
+        <w:rPr>
+          <w:rStyle w:val="VerbatimChar"/>
+        </w:rPr>
+        <w:t xml:space="preserve">## [1] 3.116278</w:t>
+      </w:r>
+    </w:p>
+    <w:p>
+      <w:pPr>
+        <w:pStyle w:val="SourceCode"/>
+      </w:pPr>
+      <w:r>
+        <w:rPr>
+          <w:rStyle w:val="KeywordTok"/>
+        </w:rPr>
+        <w:t xml:space="preserve">print</w:t>
+      </w:r>
+      <w:r>
+        <w:rPr>
+          <w:rStyle w:val="NormalTok"/>
+        </w:rPr>
+        <w:t xml:space="preserve">(</w:t>
+      </w:r>
+      <w:r>
+        <w:rPr>
+          <w:rStyle w:val="KeywordTok"/>
+        </w:rPr>
+        <w:t xml:space="preserve">var</w:t>
+      </w:r>
+      <w:r>
+        <w:rPr>
+          <w:rStyle w:val="NormalTok"/>
+        </w:rPr>
+        <w:t xml:space="preserve">(iris</w:t>
+      </w:r>
+      <w:r>
+        <w:rPr>
+          <w:rStyle w:val="OperatorTok"/>
+        </w:rPr>
+        <w:t xml:space="preserve">$</w:t>
+      </w:r>
+      <w:r>
+        <w:rPr>
+          <w:rStyle w:val="NormalTok"/>
+        </w:rPr>
+        <w:t xml:space="preserve">Petal.Width))</w:t>
+      </w:r>
+    </w:p>
+    <w:p>
+      <w:pPr>
+        <w:pStyle w:val="SourceCode"/>
+      </w:pPr>
+      <w:r>
+        <w:rPr>
+          <w:rStyle w:val="VerbatimChar"/>
+        </w:rPr>
+        <w:t xml:space="preserve">## [1] 0.5810063</w:t>
+      </w:r>
+    </w:p>
+    <w:p>
+      <w:pPr>
+        <w:pStyle w:val="FirstParagraph"/>
+      </w:pPr>
+      <w:r>
+        <w:rPr>
+          <w:i/>
+        </w:rPr>
+        <w:t xml:space="preserve">Finding standard deviation of each column</w:t>
+      </w:r>
+      <w:r>
+        <w:t xml:space="preserve"> </w:t>
+      </w:r>
+      <w:r>
+        <w:t xml:space="preserve">We use sd() function to find the variance of each column</w:t>
+      </w:r>
+    </w:p>
+    <w:p>
+      <w:pPr>
+        <w:pStyle w:val="SourceCode"/>
+      </w:pPr>
+      <w:r>
+        <w:rPr>
+          <w:rStyle w:val="KeywordTok"/>
+        </w:rPr>
+        <w:t xml:space="preserve">print</w:t>
+      </w:r>
+      <w:r>
+        <w:rPr>
+          <w:rStyle w:val="NormalTok"/>
+        </w:rPr>
+        <w:t xml:space="preserve">(</w:t>
+      </w:r>
+      <w:r>
+        <w:rPr>
+          <w:rStyle w:val="KeywordTok"/>
+        </w:rPr>
+        <w:t xml:space="preserve">sd</w:t>
+      </w:r>
+      <w:r>
+        <w:rPr>
+          <w:rStyle w:val="NormalTok"/>
+        </w:rPr>
+        <w:t xml:space="preserve">(iris</w:t>
+      </w:r>
+      <w:r>
+        <w:rPr>
+          <w:rStyle w:val="OperatorTok"/>
+        </w:rPr>
+        <w:t xml:space="preserve">$</w:t>
+      </w:r>
+      <w:r>
+        <w:rPr>
+          <w:rStyle w:val="NormalTok"/>
+        </w:rPr>
+        <w:t xml:space="preserve">Sepal.Length))</w:t>
+      </w:r>
+    </w:p>
+    <w:p>
+      <w:pPr>
+        <w:pStyle w:val="SourceCode"/>
+      </w:pPr>
+      <w:r>
+        <w:rPr>
+          <w:rStyle w:val="VerbatimChar"/>
+        </w:rPr>
+        <w:t xml:space="preserve">## [1] 0.8280661</w:t>
+      </w:r>
+    </w:p>
+    <w:p>
+      <w:pPr>
+        <w:pStyle w:val="SourceCode"/>
+      </w:pPr>
+      <w:r>
+        <w:rPr>
+          <w:rStyle w:val="KeywordTok"/>
+        </w:rPr>
+        <w:t xml:space="preserve">print</w:t>
+      </w:r>
+      <w:r>
+        <w:rPr>
+          <w:rStyle w:val="NormalTok"/>
+        </w:rPr>
+        <w:t xml:space="preserve">(</w:t>
+      </w:r>
+      <w:r>
+        <w:rPr>
+          <w:rStyle w:val="KeywordTok"/>
+        </w:rPr>
+        <w:t xml:space="preserve">sd</w:t>
+      </w:r>
+      <w:r>
+        <w:rPr>
+          <w:rStyle w:val="NormalTok"/>
+        </w:rPr>
+        <w:t xml:space="preserve">(iris</w:t>
+      </w:r>
+      <w:r>
+        <w:rPr>
+          <w:rStyle w:val="OperatorTok"/>
+        </w:rPr>
+        <w:t xml:space="preserve">$</w:t>
+      </w:r>
+      <w:r>
+        <w:rPr>
+          <w:rStyle w:val="NormalTok"/>
+        </w:rPr>
+        <w:t xml:space="preserve">Sepal.Width))</w:t>
+      </w:r>
+    </w:p>
+    <w:p>
+      <w:pPr>
+        <w:pStyle w:val="SourceCode"/>
+      </w:pPr>
+      <w:r>
+        <w:rPr>
+          <w:rStyle w:val="VerbatimChar"/>
+        </w:rPr>
+        <w:t xml:space="preserve">## [1] 0.4358663</w:t>
+      </w:r>
+    </w:p>
+    <w:p>
+      <w:pPr>
+        <w:pStyle w:val="SourceCode"/>
+      </w:pPr>
+      <w:r>
+        <w:rPr>
+          <w:rStyle w:val="KeywordTok"/>
+        </w:rPr>
+        <w:t xml:space="preserve">print</w:t>
+      </w:r>
+      <w:r>
+        <w:rPr>
+          <w:rStyle w:val="NormalTok"/>
+        </w:rPr>
+        <w:t xml:space="preserve">(</w:t>
+      </w:r>
+      <w:r>
+        <w:rPr>
+          <w:rStyle w:val="KeywordTok"/>
+        </w:rPr>
+        <w:t xml:space="preserve">sd</w:t>
+      </w:r>
+      <w:r>
+        <w:rPr>
+          <w:rStyle w:val="NormalTok"/>
+        </w:rPr>
+        <w:t xml:space="preserve">(iris</w:t>
+      </w:r>
+      <w:r>
+        <w:rPr>
+          <w:rStyle w:val="OperatorTok"/>
+        </w:rPr>
+        <w:t xml:space="preserve">$</w:t>
+      </w:r>
+      <w:r>
+        <w:rPr>
+          <w:rStyle w:val="NormalTok"/>
+        </w:rPr>
+        <w:t xml:space="preserve">Petal.Length))</w:t>
+      </w:r>
+    </w:p>
+    <w:p>
+      <w:pPr>
+        <w:pStyle w:val="SourceCode"/>
+      </w:pPr>
+      <w:r>
+        <w:rPr>
+          <w:rStyle w:val="VerbatimChar"/>
+        </w:rPr>
+        <w:t xml:space="preserve">## [1] 1.765298</w:t>
+      </w:r>
+    </w:p>
+    <w:p>
+      <w:pPr>
+        <w:pStyle w:val="SourceCode"/>
+      </w:pPr>
+      <w:r>
+        <w:rPr>
+          <w:rStyle w:val="KeywordTok"/>
+        </w:rPr>
+        <w:t xml:space="preserve">print</w:t>
+      </w:r>
+      <w:r>
+        <w:rPr>
+          <w:rStyle w:val="NormalTok"/>
+        </w:rPr>
+        <w:t xml:space="preserve">(</w:t>
+      </w:r>
+      <w:r>
+        <w:rPr>
+          <w:rStyle w:val="KeywordTok"/>
+        </w:rPr>
+        <w:t xml:space="preserve">sd</w:t>
+      </w:r>
+      <w:r>
+        <w:rPr>
+          <w:rStyle w:val="NormalTok"/>
+        </w:rPr>
+        <w:t xml:space="preserve">(iris</w:t>
+      </w:r>
+      <w:r>
+        <w:rPr>
+          <w:rStyle w:val="OperatorTok"/>
+        </w:rPr>
+        <w:t xml:space="preserve">$</w:t>
+      </w:r>
+      <w:r>
+        <w:rPr>
+          <w:rStyle w:val="NormalTok"/>
+        </w:rPr>
+        <w:t xml:space="preserve">Petal.Width))</w:t>
+      </w:r>
+    </w:p>
+    <w:p>
+      <w:pPr>
+        <w:pStyle w:val="SourceCode"/>
+      </w:pPr>
+      <w:r>
+        <w:rPr>
+          <w:rStyle w:val="VerbatimChar"/>
+        </w:rPr>
+        <w:t xml:space="preserve">## [1] 0.7622377</w:t>
+      </w:r>
+    </w:p>
+    <w:p>
+      <w:pPr>
+        <w:pStyle w:val="FirstParagraph"/>
+      </w:pPr>
+      <w:r>
+        <w:rPr>
           <w:b/>
         </w:rPr>
         <w:t xml:space="preserve">using summary function</w:t>
+      </w:r>
+      <w:r>
+        <w:t xml:space="preserve"> </w:t>
+      </w:r>
+      <w:r>
+        <w:t xml:space="preserve">we can use summary() function to get all the above details in a single go.</w:t>
+      </w:r>
+    </w:p>
+    <w:p>
+      <w:pPr>
+        <w:pStyle w:val="SourceCode"/>
+      </w:pPr>
+      <w:r>
+        <w:rPr>
+          <w:rStyle w:val="KeywordTok"/>
+        </w:rPr>
+        <w:t xml:space="preserve">summary</w:t>
+      </w:r>
+      <w:r>
+        <w:rPr>
+          <w:rStyle w:val="NormalTok"/>
+        </w:rPr>
+        <w:t xml:space="preserve">(iris)</w:t>
+      </w:r>
+    </w:p>
+    <w:p>
+      <w:pPr>
+        <w:pStyle w:val="SourceCode"/>
+      </w:pPr>
+      <w:r>
+        <w:rPr>
+          <w:rStyle w:val="VerbatimChar"/>
+        </w:rPr>
+        <w:t xml:space="preserve">##   Sepal.Length    Sepal.Width     Petal.Length    Petal.Width   </w:t>
+      </w:r>
+      <w:r>
+        <w:br/>
+      </w:r>
+      <w:r>
+        <w:rPr>
+          <w:rStyle w:val="VerbatimChar"/>
+        </w:rPr>
+        <w:t xml:space="preserve">##  Min.   :4.300   Min.   :2.000   Min.   :1.000   Min.   :0.100  </w:t>
+      </w:r>
+      <w:r>
+        <w:br/>
+      </w:r>
+      <w:r>
+        <w:rPr>
+          <w:rStyle w:val="VerbatimChar"/>
+        </w:rPr>
+        <w:t xml:space="preserve">##  1st Qu.:5.100   1st Qu.:2.800   1st Qu.:1.600   1st Qu.:0.300  </w:t>
+      </w:r>
+      <w:r>
+        <w:br/>
+      </w:r>
+      <w:r>
+        <w:rPr>
+          <w:rStyle w:val="VerbatimChar"/>
+        </w:rPr>
+        <w:t xml:space="preserve">##  Median :5.800   Median :3.000   Median :4.350   Median :1.300  </w:t>
+      </w:r>
+      <w:r>
+        <w:br/>
+      </w:r>
+      <w:r>
+        <w:rPr>
+          <w:rStyle w:val="VerbatimChar"/>
+        </w:rPr>
+        <w:t xml:space="preserve">##  Mean   :5.843   Mean   :3.057   Mean   :3.758   Mean   :1.199  </w:t>
+      </w:r>
+      <w:r>
+        <w:br/>
+      </w:r>
+      <w:r>
+        <w:rPr>
+          <w:rStyle w:val="VerbatimChar"/>
+        </w:rPr>
+        <w:t xml:space="preserve">##  3rd Qu.:6.400   3rd Qu.:3.300   3rd Qu.:5.100   3rd Qu.:1.800  </w:t>
+      </w:r>
+      <w:r>
+        <w:br/>
+      </w:r>
+      <w:r>
+        <w:rPr>
+          <w:rStyle w:val="VerbatimChar"/>
+        </w:rPr>
+        <w:t xml:space="preserve">##  Max.   :7.900   Max.   :4.400   Max.   :6.900   Max.   :2.500  </w:t>
+      </w:r>
+      <w:r>
+        <w:br/>
+      </w:r>
+      <w:r>
+        <w:rPr>
+          <w:rStyle w:val="VerbatimChar"/>
+        </w:rPr>
+        <w:t xml:space="preserve">##        Species  </w:t>
+      </w:r>
+      <w:r>
+        <w:br/>
+      </w:r>
+      <w:r>
+        <w:rPr>
+          <w:rStyle w:val="VerbatimChar"/>
+        </w:rPr>
+        <w:t xml:space="preserve">##  setosa    :50  </w:t>
+      </w:r>
+      <w:r>
+        <w:br/>
+      </w:r>
+      <w:r>
+        <w:rPr>
+          <w:rStyle w:val="VerbatimChar"/>
+        </w:rPr>
+        <w:t xml:space="preserve">##  versicolor:50  </w:t>
+      </w:r>
+      <w:r>
+        <w:br/>
+      </w:r>
+      <w:r>
+        <w:rPr>
+          <w:rStyle w:val="VerbatimChar"/>
+        </w:rPr>
+        <w:t xml:space="preserve">##  virginica :50  </w:t>
+      </w:r>
+      <w:r>
+        <w:br/>
+      </w:r>
+      <w:r>
+        <w:rPr>
+          <w:rStyle w:val="VerbatimChar"/>
+        </w:rPr>
+        <w:t xml:space="preserve">##                 </w:t>
+      </w:r>
+      <w:r>
+        <w:br/>
+      </w:r>
+      <w:r>
+        <w:rPr>
+          <w:rStyle w:val="VerbatimChar"/>
+        </w:rPr>
+        <w:t xml:space="preserve">##                 </w:t>
+      </w:r>
+      <w:r>
+        <w:br/>
+      </w:r>
+      <w:r>
+        <w:rPr>
+          <w:rStyle w:val="VerbatimChar"/>
+        </w:rPr>
+        <w:t xml:space="preserve">## </w:t>
+      </w:r>
+    </w:p>
+    <w:p>
+      <w:pPr>
+        <w:pStyle w:val="Heading1"/>
+      </w:pPr>
+      <w:bookmarkStart w:id="22" w:name="X894c9dde32c0a3b9861111d35aad141d8d9fdc1"/>
+      <w:r>
+        <w:t xml:space="preserve">2. R program to normalize the variables into 0 to 1 scale using min-max normalization</w:t>
+      </w:r>
+      <w:bookmarkEnd w:id="22"/>
+    </w:p>
+    <w:p>
+      <w:pPr>
+        <w:pStyle w:val="FirstParagraph"/>
+      </w:pPr>
+      <w:r>
+        <w:t xml:space="preserve">the formula to achieve min max normalization is</w:t>
+      </w:r>
+      <w:r>
+        <w:t xml:space="preserve"> </w:t>
+      </w:r>
+      <w:r>
+        <w:t xml:space="preserve">y = (x-min)/(max-min)</w:t>
+      </w:r>
+    </w:p>
+    <w:p>
+      <w:pPr>
+        <w:pStyle w:val="BodyText"/>
+      </w:pPr>
+      <m:oMathPara>
+        <m:oMathParaPr>
+          <m:jc m:val="center"/>
+        </m:oMathParaPr>
+        <m:oMath>
+          <m:r>
+            <m:t>y</m:t>
+          </m:r>
+          <m:r>
+            <m:t>=</m:t>
+          </m:r>
+          <m:f>
+            <m:fPr>
+              <m:type m:val="bar"/>
+            </m:fPr>
+            <m:num>
+              <m:r>
+                <m:t>x</m:t>
+              </m:r>
+              <m:r>
+                <m:t>−</m:t>
+              </m:r>
+              <m:r>
+                <m:t>m</m:t>
+              </m:r>
+              <m:r>
+                <m:t>i</m:t>
+              </m:r>
+              <m:r>
+                <m:t>n</m:t>
+              </m:r>
+            </m:num>
+            <m:den>
+              <m:r>
+                <m:t>m</m:t>
+              </m:r>
+              <m:r>
+                <m:t>a</m:t>
+              </m:r>
+              <m:r>
+                <m:t>x</m:t>
+              </m:r>
+              <m:r>
+                <m:t>−</m:t>
+              </m:r>
+              <m:r>
+                <m:t>m</m:t>
+              </m:r>
+              <m:r>
+                <m:t>i</m:t>
+              </m:r>
+              <m:r>
+                <m:t>n</m:t>
+              </m:r>
+            </m:den>
+          </m:f>
+        </m:oMath>
+      </m:oMathPara>
+    </w:p>
+    <w:p>
+      <w:pPr>
+        <w:pStyle w:val="SourceCode"/>
+      </w:pPr>
+      <w:r>
+        <w:rPr>
+          <w:rStyle w:val="CommentTok"/>
+        </w:rPr>
+        <w:t xml:space="preserve">#dummy data</w:t>
+      </w:r>
+      <w:r>
+        <w:br/>
+      </w:r>
+      <w:r>
+        <w:rPr>
+          <w:rStyle w:val="NormalTok"/>
+        </w:rPr>
+        <w:t xml:space="preserve">x =</w:t>
+      </w:r>
+      <w:r>
+        <w:rPr>
+          <w:rStyle w:val="StringTok"/>
+        </w:rPr>
+        <w:t xml:space="preserve"> </w:t>
+      </w:r>
+      <w:r>
+        <w:rPr>
+          <w:rStyle w:val="KeywordTok"/>
+        </w:rPr>
+        <w:t xml:space="preserve">sample</w:t>
+      </w:r>
+      <w:r>
+        <w:rPr>
+          <w:rStyle w:val="NormalTok"/>
+        </w:rPr>
+        <w:t xml:space="preserve">(</w:t>
+      </w:r>
+      <w:r>
+        <w:rPr>
+          <w:rStyle w:val="OperatorTok"/>
+        </w:rPr>
+        <w:t xml:space="preserve">-</w:t>
+      </w:r>
+      <w:r>
+        <w:rPr>
+          <w:rStyle w:val="DecValTok"/>
+        </w:rPr>
+        <w:t xml:space="preserve">100</w:t>
+      </w:r>
+      <w:r>
+        <w:rPr>
+          <w:rStyle w:val="OperatorTok"/>
+        </w:rPr>
+        <w:t xml:space="preserve">:</w:t>
+      </w:r>
+      <w:r>
+        <w:rPr>
+          <w:rStyle w:val="DecValTok"/>
+        </w:rPr>
+        <w:t xml:space="preserve">100</w:t>
+      </w:r>
+      <w:r>
+        <w:rPr>
+          <w:rStyle w:val="NormalTok"/>
+        </w:rPr>
+        <w:t xml:space="preserve">,</w:t>
+      </w:r>
+      <w:r>
+        <w:rPr>
+          <w:rStyle w:val="DecValTok"/>
+        </w:rPr>
+        <w:t xml:space="preserve">50</w:t>
+      </w:r>
+      <w:r>
+        <w:rPr>
+          <w:rStyle w:val="NormalTok"/>
+        </w:rPr>
+        <w:t xml:space="preserve">)</w:t>
+      </w:r>
+      <w:r>
+        <w:br/>
+      </w:r>
+      <w:r>
+        <w:rPr>
+          <w:rStyle w:val="KeywordTok"/>
+        </w:rPr>
+        <w:t xml:space="preserve">print</w:t>
+      </w:r>
+      <w:r>
+        <w:rPr>
+          <w:rStyle w:val="NormalTok"/>
+        </w:rPr>
+        <w:t xml:space="preserve">(</w:t>
+      </w:r>
+      <w:r>
+        <w:rPr>
+          <w:rStyle w:val="StringTok"/>
+        </w:rPr>
+        <w:t xml:space="preserve">"original data"</w:t>
+      </w:r>
+      <w:r>
+        <w:rPr>
+          <w:rStyle w:val="NormalTok"/>
+        </w:rPr>
+        <w:t xml:space="preserve">)</w:t>
+      </w:r>
+    </w:p>
+    <w:p>
+      <w:pPr>
+        <w:pStyle w:val="SourceCode"/>
+      </w:pPr>
+      <w:r>
+        <w:rPr>
+          <w:rStyle w:val="VerbatimChar"/>
+        </w:rPr>
+        <w:t xml:space="preserve">## [1] "original data"</w:t>
+      </w:r>
+    </w:p>
+    <w:p>
+      <w:pPr>
+        <w:pStyle w:val="SourceCode"/>
+      </w:pPr>
+      <w:r>
+        <w:rPr>
+          <w:rStyle w:val="KeywordTok"/>
+        </w:rPr>
+        <w:t xml:space="preserve">print</w:t>
+      </w:r>
+      <w:r>
+        <w:rPr>
+          <w:rStyle w:val="NormalTok"/>
+        </w:rPr>
+        <w:t xml:space="preserve">(x)</w:t>
+      </w:r>
+    </w:p>
+    <w:p>
+      <w:pPr>
+        <w:pStyle w:val="SourceCode"/>
+      </w:pPr>
+      <w:r>
+        <w:rPr>
+          <w:rStyle w:val="VerbatimChar"/>
+        </w:rPr>
+        <w:t xml:space="preserve">##  [1] -74  41   6  53  72 -81  57  99 -38 -55 -33  20 -93 -21  46 -10  63  65   5</w:t>
+      </w:r>
+      <w:r>
+        <w:br/>
+      </w:r>
+      <w:r>
+        <w:rPr>
+          <w:rStyle w:val="VerbatimChar"/>
+        </w:rPr>
+        <w:t xml:space="preserve">## [20]  83 -75  25 -84  76  40  91 -67  93  87 -87 -35 -32 -36  90   2  17 -13  50</w:t>
+      </w:r>
+      <w:r>
+        <w:br/>
+      </w:r>
+      <w:r>
+        <w:rPr>
+          <w:rStyle w:val="VerbatimChar"/>
+        </w:rPr>
+        <w:t xml:space="preserve">## [39] -41  -3 -88 -69  29   0 -78  81 -64  33 -16  13</w:t>
+      </w:r>
+    </w:p>
+    <w:p>
+      <w:pPr>
+        <w:pStyle w:val="SourceCode"/>
+      </w:pPr>
+      <w:r>
+        <w:rPr>
+          <w:rStyle w:val="NormalTok"/>
+        </w:rPr>
+        <w:t xml:space="preserve">maximum =</w:t>
+      </w:r>
+      <w:r>
+        <w:rPr>
+          <w:rStyle w:val="StringTok"/>
+        </w:rPr>
+        <w:t xml:space="preserve"> </w:t>
+      </w:r>
+      <w:r>
+        <w:rPr>
+          <w:rStyle w:val="KeywordTok"/>
+        </w:rPr>
+        <w:t xml:space="preserve">max</w:t>
+      </w:r>
+      <w:r>
+        <w:rPr>
+          <w:rStyle w:val="NormalTok"/>
+        </w:rPr>
+        <w:t xml:space="preserve">(x)</w:t>
+      </w:r>
+      <w:r>
+        <w:br/>
+      </w:r>
+      <w:r>
+        <w:rPr>
+          <w:rStyle w:val="NormalTok"/>
+        </w:rPr>
+        <w:t xml:space="preserve">minimum =</w:t>
+      </w:r>
+      <w:r>
+        <w:rPr>
+          <w:rStyle w:val="StringTok"/>
+        </w:rPr>
+        <w:t xml:space="preserve"> </w:t>
+      </w:r>
+      <w:r>
+        <w:rPr>
+          <w:rStyle w:val="KeywordTok"/>
+        </w:rPr>
+        <w:t xml:space="preserve">min</w:t>
+      </w:r>
+      <w:r>
+        <w:rPr>
+          <w:rStyle w:val="NormalTok"/>
+        </w:rPr>
+        <w:t xml:space="preserve">(x)</w:t>
+      </w:r>
+      <w:r>
+        <w:br/>
+      </w:r>
+      <w:r>
+        <w:rPr>
+          <w:rStyle w:val="NormalTok"/>
+        </w:rPr>
+        <w:t xml:space="preserve">normalized =</w:t>
+      </w:r>
+      <w:r>
+        <w:rPr>
+          <w:rStyle w:val="StringTok"/>
+        </w:rPr>
+        <w:t xml:space="preserve"> </w:t>
+      </w:r>
+      <w:r>
+        <w:rPr>
+          <w:rStyle w:val="NormalTok"/>
+        </w:rPr>
+        <w:t xml:space="preserve">(x</w:t>
+      </w:r>
+      <w:r>
+        <w:rPr>
+          <w:rStyle w:val="OperatorTok"/>
+        </w:rPr>
+        <w:t xml:space="preserve">-</w:t>
+      </w:r>
+      <w:r>
+        <w:rPr>
+          <w:rStyle w:val="NormalTok"/>
+        </w:rPr>
+        <w:t xml:space="preserve">minimum)</w:t>
+      </w:r>
+      <w:r>
+        <w:rPr>
+          <w:rStyle w:val="OperatorTok"/>
+        </w:rPr>
+        <w:t xml:space="preserve">/</w:t>
+      </w:r>
+      <w:r>
+        <w:rPr>
+          <w:rStyle w:val="NormalTok"/>
+        </w:rPr>
+        <w:t xml:space="preserve">(maximum</w:t>
+      </w:r>
+      <w:r>
+        <w:rPr>
+          <w:rStyle w:val="OperatorTok"/>
+        </w:rPr>
+        <w:t xml:space="preserve">-</w:t>
+      </w:r>
+      <w:r>
+        <w:rPr>
+          <w:rStyle w:val="NormalTok"/>
+        </w:rPr>
+        <w:t xml:space="preserve">minimum)</w:t>
+      </w:r>
+      <w:r>
+        <w:br/>
+      </w:r>
+      <w:r>
+        <w:rPr>
+          <w:rStyle w:val="KeywordTok"/>
+        </w:rPr>
+        <w:t xml:space="preserve">print</w:t>
+      </w:r>
+      <w:r>
+        <w:rPr>
+          <w:rStyle w:val="NormalTok"/>
+        </w:rPr>
+        <w:t xml:space="preserve">(</w:t>
+      </w:r>
+      <w:r>
+        <w:rPr>
+          <w:rStyle w:val="StringTok"/>
+        </w:rPr>
+        <w:t xml:space="preserve">"Normalized data"</w:t>
+      </w:r>
+      <w:r>
+        <w:rPr>
+          <w:rStyle w:val="NormalTok"/>
+        </w:rPr>
+        <w:t xml:space="preserve">)</w:t>
+      </w:r>
+    </w:p>
+    <w:p>
+      <w:pPr>
+        <w:pStyle w:val="SourceCode"/>
+      </w:pPr>
+      <w:r>
+        <w:rPr>
+          <w:rStyle w:val="VerbatimChar"/>
+        </w:rPr>
+        <w:t xml:space="preserve">## [1] "Normalized data"</w:t>
+      </w:r>
+    </w:p>
+    <w:p>
+      <w:pPr>
+        <w:pStyle w:val="SourceCode"/>
+      </w:pPr>
+      <w:r>
+        <w:rPr>
+          <w:rStyle w:val="KeywordTok"/>
+        </w:rPr>
+        <w:t xml:space="preserve">print</w:t>
+      </w:r>
+      <w:r>
+        <w:rPr>
+          <w:rStyle w:val="NormalTok"/>
+        </w:rPr>
+        <w:t xml:space="preserve">(normalized)</w:t>
+      </w:r>
+    </w:p>
+    <w:p>
+      <w:pPr>
+        <w:pStyle w:val="SourceCode"/>
+      </w:pPr>
+      <w:r>
+        <w:rPr>
+          <w:rStyle w:val="VerbatimChar"/>
+        </w:rPr>
+        <w:t xml:space="preserve">##  [1] 0.09895833 0.69791667 0.51562500 0.76041667 0.85937500 0.06250000</w:t>
+      </w:r>
+      <w:r>
+        <w:br/>
+      </w:r>
+      <w:r>
+        <w:rPr>
+          <w:rStyle w:val="VerbatimChar"/>
+        </w:rPr>
+        <w:t xml:space="preserve">##  [7] 0.78125000 1.00000000 0.28645833 0.19791667 0.31250000 0.58854167</w:t>
+      </w:r>
+      <w:r>
+        <w:br/>
+      </w:r>
+      <w:r>
+        <w:rPr>
+          <w:rStyle w:val="VerbatimChar"/>
+        </w:rPr>
+        <w:t xml:space="preserve">## [13] 0.00000000 0.37500000 0.72395833 0.43229167 0.81250000 0.82291667</w:t>
+      </w:r>
+      <w:r>
+        <w:br/>
+      </w:r>
+      <w:r>
+        <w:rPr>
+          <w:rStyle w:val="VerbatimChar"/>
+        </w:rPr>
+        <w:t xml:space="preserve">## [19] 0.51041667 0.91666667 0.09375000 0.61458333 0.04687500 0.88020833</w:t>
+      </w:r>
+      <w:r>
+        <w:br/>
+      </w:r>
+      <w:r>
+        <w:rPr>
+          <w:rStyle w:val="VerbatimChar"/>
+        </w:rPr>
+        <w:t xml:space="preserve">## [25] 0.69270833 0.95833333 0.13541667 0.96875000 0.93750000 0.03125000</w:t>
+      </w:r>
+      <w:r>
+        <w:br/>
+      </w:r>
+      <w:r>
+        <w:rPr>
+          <w:rStyle w:val="VerbatimChar"/>
+        </w:rPr>
+        <w:t xml:space="preserve">## [31] 0.30208333 0.31770833 0.29687500 0.95312500 0.49479167 0.57291667</w:t>
+      </w:r>
+      <w:r>
+        <w:br/>
+      </w:r>
+      <w:r>
+        <w:rPr>
+          <w:rStyle w:val="VerbatimChar"/>
+        </w:rPr>
+        <w:t xml:space="preserve">## [37] 0.41666667 0.74479167 0.27083333 0.46875000 0.02604167 0.12500000</w:t>
+      </w:r>
+      <w:r>
+        <w:br/>
+      </w:r>
+      <w:r>
+        <w:rPr>
+          <w:rStyle w:val="VerbatimChar"/>
+        </w:rPr>
+        <w:t xml:space="preserve">## [43] 0.63541667 0.48437500 0.07812500 0.90625000 0.15104167 0.65625000</w:t>
+      </w:r>
+      <w:r>
+        <w:br/>
+      </w:r>
+      <w:r>
+        <w:rPr>
+          <w:rStyle w:val="VerbatimChar"/>
+        </w:rPr>
+        <w:t xml:space="preserve">## [49] 0.40104167 0.55208333</w:t>
+      </w:r>
+    </w:p>
+    <w:p>
+      <w:pPr>
+        <w:pStyle w:val="SourceCode"/>
+      </w:pPr>
+      <w:r>
+        <w:rPr>
+          <w:rStyle w:val="CommentTok"/>
+        </w:rPr>
+        <w:t xml:space="preserve">#using par function to fix multiple graphs in same plot</w:t>
+      </w:r>
+      <w:r>
+        <w:br/>
+      </w:r>
+      <w:r>
+        <w:br/>
+      </w:r>
+      <w:r>
+        <w:rPr>
+          <w:rStyle w:val="KeywordTok"/>
+        </w:rPr>
+        <w:t xml:space="preserve">par</w:t>
+      </w:r>
+      <w:r>
+        <w:rPr>
+          <w:rStyle w:val="NormalTok"/>
+        </w:rPr>
+        <w:t xml:space="preserve">(</w:t>
+      </w:r>
+      <w:r>
+        <w:rPr>
+          <w:rStyle w:val="DataTypeTok"/>
+        </w:rPr>
+        <w:t xml:space="preserve">mfrow=</w:t>
+      </w:r>
+      <w:r>
+        <w:rPr>
+          <w:rStyle w:val="KeywordTok"/>
+        </w:rPr>
+        <w:t xml:space="preserve">c</w:t>
+      </w:r>
+      <w:r>
+        <w:rPr>
+          <w:rStyle w:val="NormalTok"/>
+        </w:rPr>
+        <w:t xml:space="preserve">(</w:t>
+      </w:r>
+      <w:r>
+        <w:rPr>
+          <w:rStyle w:val="DecValTok"/>
+        </w:rPr>
+        <w:t xml:space="preserve">1</w:t>
+      </w:r>
+      <w:r>
+        <w:rPr>
+          <w:rStyle w:val="NormalTok"/>
+        </w:rPr>
+        <w:t xml:space="preserve">,</w:t>
+      </w:r>
+      <w:r>
+        <w:rPr>
+          <w:rStyle w:val="DecValTok"/>
+        </w:rPr>
+        <w:t xml:space="preserve">2</w:t>
+      </w:r>
+      <w:r>
+        <w:rPr>
+          <w:rStyle w:val="NormalTok"/>
+        </w:rPr>
+        <w:t xml:space="preserve">))</w:t>
+      </w:r>
+      <w:r>
+        <w:br/>
+      </w:r>
+      <w:r>
+        <w:rPr>
+          <w:rStyle w:val="KeywordTok"/>
+        </w:rPr>
+        <w:t xml:space="preserve">hist</w:t>
+      </w:r>
+      <w:r>
+        <w:rPr>
+          <w:rStyle w:val="NormalTok"/>
+        </w:rPr>
+        <w:t xml:space="preserve">(x,</w:t>
+      </w:r>
+      <w:r>
+        <w:rPr>
+          <w:rStyle w:val="DataTypeTok"/>
+        </w:rPr>
+        <w:t xml:space="preserve">breaks =</w:t>
+      </w:r>
+      <w:r>
+        <w:rPr>
+          <w:rStyle w:val="NormalTok"/>
+        </w:rPr>
+        <w:t xml:space="preserve"> </w:t>
+      </w:r>
+      <w:r>
+        <w:rPr>
+          <w:rStyle w:val="DecValTok"/>
+        </w:rPr>
+        <w:t xml:space="preserve">10</w:t>
+      </w:r>
+      <w:r>
+        <w:rPr>
+          <w:rStyle w:val="NormalTok"/>
+        </w:rPr>
+        <w:t xml:space="preserve">, </w:t>
+      </w:r>
+      <w:r>
+        <w:rPr>
+          <w:rStyle w:val="DataTypeTok"/>
+        </w:rPr>
+        <w:t xml:space="preserve">xlab =</w:t>
+      </w:r>
+      <w:r>
+        <w:rPr>
+          <w:rStyle w:val="NormalTok"/>
+        </w:rPr>
+        <w:t xml:space="preserve"> </w:t>
+      </w:r>
+      <w:r>
+        <w:rPr>
+          <w:rStyle w:val="StringTok"/>
+        </w:rPr>
+        <w:t xml:space="preserve">"Data"</w:t>
+      </w:r>
+      <w:r>
+        <w:rPr>
+          <w:rStyle w:val="NormalTok"/>
+        </w:rPr>
+        <w:t xml:space="preserve">,</w:t>
+      </w:r>
+      <w:r>
+        <w:rPr>
+          <w:rStyle w:val="DataTypeTok"/>
+        </w:rPr>
+        <w:t xml:space="preserve">col =</w:t>
+      </w:r>
+      <w:r>
+        <w:rPr>
+          <w:rStyle w:val="NormalTok"/>
+        </w:rPr>
+        <w:t xml:space="preserve"> </w:t>
+      </w:r>
+      <w:r>
+        <w:rPr>
+          <w:rStyle w:val="StringTok"/>
+        </w:rPr>
+        <w:t xml:space="preserve">"lightblue"</w:t>
+      </w:r>
+      <w:r>
+        <w:rPr>
+          <w:rStyle w:val="NormalTok"/>
+        </w:rPr>
+        <w:t xml:space="preserve">, )</w:t>
+      </w:r>
+      <w:r>
+        <w:br/>
+      </w:r>
+      <w:r>
+        <w:rPr>
+          <w:rStyle w:val="KeywordTok"/>
+        </w:rPr>
+        <w:t xml:space="preserve">hist</w:t>
+      </w:r>
+      <w:r>
+        <w:rPr>
+          <w:rStyle w:val="NormalTok"/>
+        </w:rPr>
+        <w:t xml:space="preserve">(normalized, </w:t>
+      </w:r>
+      <w:r>
+        <w:rPr>
+          <w:rStyle w:val="DataTypeTok"/>
+        </w:rPr>
+        <w:t xml:space="preserve">breaks =</w:t>
+      </w:r>
+      <w:r>
+        <w:rPr>
+          <w:rStyle w:val="NormalTok"/>
+        </w:rPr>
+        <w:t xml:space="preserve"> </w:t>
+      </w:r>
+      <w:r>
+        <w:rPr>
+          <w:rStyle w:val="DecValTok"/>
+        </w:rPr>
+        <w:t xml:space="preserve">10</w:t>
+      </w:r>
+      <w:r>
+        <w:rPr>
+          <w:rStyle w:val="NormalTok"/>
+        </w:rPr>
+        <w:t xml:space="preserve">, </w:t>
+      </w:r>
+      <w:r>
+        <w:rPr>
+          <w:rStyle w:val="DataTypeTok"/>
+        </w:rPr>
+        <w:t xml:space="preserve">xlab =</w:t>
+      </w:r>
+      <w:r>
+        <w:rPr>
+          <w:rStyle w:val="NormalTok"/>
+        </w:rPr>
+        <w:t xml:space="preserve"> </w:t>
+      </w:r>
+      <w:r>
+        <w:rPr>
+          <w:rStyle w:val="StringTok"/>
+        </w:rPr>
+        <w:t xml:space="preserve">"Normalized data"</w:t>
+      </w:r>
+      <w:r>
+        <w:rPr>
+          <w:rStyle w:val="NormalTok"/>
+        </w:rPr>
+        <w:t xml:space="preserve">, </w:t>
+      </w:r>
+      <w:r>
+        <w:rPr>
+          <w:rStyle w:val="DataTypeTok"/>
+        </w:rPr>
+        <w:t xml:space="preserve">col =</w:t>
+      </w:r>
+      <w:r>
+        <w:rPr>
+          <w:rStyle w:val="NormalTok"/>
+        </w:rPr>
+        <w:t xml:space="preserve"> </w:t>
+      </w:r>
+      <w:r>
+        <w:rPr>
+          <w:rStyle w:val="StringTok"/>
+        </w:rPr>
+        <w:t xml:space="preserve">"yellow"</w:t>
+      </w:r>
+      <w:r>
+        <w:rPr>
+          <w:rStyle w:val="NormalTok"/>
+        </w:rPr>
+        <w:t xml:space="preserve">)</w:t>
+      </w:r>
+    </w:p>
+    <w:p>
+      <w:pPr>
+        <w:pStyle w:val="FirstParagraph"/>
+      </w:pPr>
+      <w:r>
+        <w:drawing>
+          <wp:inline>
+            <wp:extent cx="4620126" cy="3696101"/>
+            <wp:effectExtent b="0" l="0" r="0" t="0"/>
+            <wp:docPr descr="" title="" id="1" name="Picture"/>
+            <a:graphic>
+              <a:graphicData uri="http://schemas.openxmlformats.org/drawingml/2006/picture">
+                <pic:pic>
+                  <pic:nvPicPr>
+                    <pic:cNvPr descr="KnowledgeEngineeringLabManual_files/figure-docx/unnamed-chunk-12-1.png" id="0" name="Picture"/>
+                    <pic:cNvPicPr>
+                      <a:picLocks noChangeArrowheads="1" noChangeAspect="1"/>
+                    </pic:cNvPicPr>
+                  </pic:nvPicPr>
+                  <pic:blipFill>
+                    <a:blip r:embed="rId23"/>
+                    <a:stretch>
+                      <a:fillRect/>
+                    </a:stretch>
+                  </pic:blipFill>
+                  <pic:spPr bwMode="auto">
+                    <a:xfrm>
+                      <a:off x="0" y="0"/>
+                      <a:ext cx="4620126" cy="3696101"/>
+                    </a:xfrm>
+                    <a:prstGeom prst="rect">
+                      <a:avLst/>
+                    </a:prstGeom>
+                    <a:noFill/>
+                    <a:ln w="9525">
+                      <a:noFill/>
+                      <a:headEnd/>
+                      <a:tailEnd/>
+                    </a:ln>
+                  </pic:spPr>
+                </pic:pic>
+              </a:graphicData>
+            </a:graphic>
+          </wp:inline>
+        </w:drawing>
+      </w:r>
+    </w:p>
+    <w:p>
+      <w:pPr>
+        <w:pStyle w:val="BodyText"/>
+      </w:pPr>
+      <w:r>
+        <w:t xml:space="preserve">#3.Generate histograms for any one variable and generate scatter plots for every pair of variables showing each species in different colour on iris dataset.</w:t>
+      </w:r>
+    </w:p>
+    <w:p>
+      <w:pPr>
+        <w:pStyle w:val="BodyText"/>
+      </w:pPr>
+      <w:r>
+        <w:t xml:space="preserve">Let us use red, green, blue as the colours for 3 species</w:t>
+      </w:r>
+    </w:p>
+    <w:p>
+      <w:pPr>
+        <w:pStyle w:val="SourceCode"/>
+      </w:pPr>
+      <w:r>
+        <w:rPr>
+          <w:rStyle w:val="NormalTok"/>
+        </w:rPr>
+        <w:t xml:space="preserve">my_cols=</w:t>
+      </w:r>
+      <w:r>
+        <w:rPr>
+          <w:rStyle w:val="KeywordTok"/>
+        </w:rPr>
+        <w:t xml:space="preserve">c</w:t>
+      </w:r>
+      <w:r>
+        <w:rPr>
+          <w:rStyle w:val="NormalTok"/>
+        </w:rPr>
+        <w:t xml:space="preserve">(</w:t>
+      </w:r>
+      <w:r>
+        <w:rPr>
+          <w:rStyle w:val="StringTok"/>
+        </w:rPr>
+        <w:t xml:space="preserve">"red"</w:t>
+      </w:r>
+      <w:r>
+        <w:rPr>
+          <w:rStyle w:val="NormalTok"/>
+        </w:rPr>
+        <w:t xml:space="preserve">,</w:t>
+      </w:r>
+      <w:r>
+        <w:rPr>
+          <w:rStyle w:val="StringTok"/>
+        </w:rPr>
+        <w:t xml:space="preserve">"green"</w:t>
+      </w:r>
+      <w:r>
+        <w:rPr>
+          <w:rStyle w:val="NormalTok"/>
+        </w:rPr>
+        <w:t xml:space="preserve">,</w:t>
+      </w:r>
+      <w:r>
+        <w:rPr>
+          <w:rStyle w:val="StringTok"/>
+        </w:rPr>
+        <w:t xml:space="preserve">"blue"</w:t>
+      </w:r>
+      <w:r>
+        <w:rPr>
+          <w:rStyle w:val="NormalTok"/>
+        </w:rPr>
+        <w:t xml:space="preserve">)</w:t>
+      </w:r>
+      <w:r>
+        <w:br/>
+      </w:r>
+      <w:r>
+        <w:br/>
+      </w:r>
+      <w:r>
+        <w:rPr>
+          <w:rStyle w:val="KeywordTok"/>
+        </w:rPr>
+        <w:t xml:space="preserve">pairs</w:t>
+      </w:r>
+      <w:r>
+        <w:rPr>
+          <w:rStyle w:val="NormalTok"/>
+        </w:rPr>
+        <w:t xml:space="preserve">(iris[</w:t>
+      </w:r>
+      <w:r>
+        <w:rPr>
+          <w:rStyle w:val="DecValTok"/>
+        </w:rPr>
+        <w:t xml:space="preserve">1</w:t>
+      </w:r>
+      <w:r>
+        <w:rPr>
+          <w:rStyle w:val="OperatorTok"/>
+        </w:rPr>
+        <w:t xml:space="preserve">:</w:t>
+      </w:r>
+      <w:r>
+        <w:rPr>
+          <w:rStyle w:val="DecValTok"/>
+        </w:rPr>
+        <w:t xml:space="preserve">4</w:t>
+      </w:r>
+      <w:r>
+        <w:rPr>
+          <w:rStyle w:val="NormalTok"/>
+        </w:rPr>
+        <w:t xml:space="preserve">],</w:t>
+      </w:r>
+      <w:r>
+        <w:rPr>
+          <w:rStyle w:val="DataTypeTok"/>
+        </w:rPr>
+        <w:t xml:space="preserve">pch=</w:t>
+      </w:r>
+      <w:r>
+        <w:rPr>
+          <w:rStyle w:val="DecValTok"/>
+        </w:rPr>
+        <w:t xml:space="preserve">19</w:t>
+      </w:r>
+      <w:r>
+        <w:rPr>
+          <w:rStyle w:val="NormalTok"/>
+        </w:rPr>
+        <w:t xml:space="preserve">,</w:t>
+      </w:r>
+      <w:r>
+        <w:rPr>
+          <w:rStyle w:val="DataTypeTok"/>
+        </w:rPr>
+        <w:t xml:space="preserve">cex=</w:t>
+      </w:r>
+      <w:r>
+        <w:rPr>
+          <w:rStyle w:val="FloatTok"/>
+        </w:rPr>
+        <w:t xml:space="preserve">0.5</w:t>
+      </w:r>
+      <w:r>
+        <w:rPr>
+          <w:rStyle w:val="NormalTok"/>
+        </w:rPr>
+        <w:t xml:space="preserve">,</w:t>
+      </w:r>
+      <w:r>
+        <w:rPr>
+          <w:rStyle w:val="DataTypeTok"/>
+        </w:rPr>
+        <w:t xml:space="preserve">col=</w:t>
+      </w:r>
+      <w:r>
+        <w:rPr>
+          <w:rStyle w:val="NormalTok"/>
+        </w:rPr>
+        <w:t xml:space="preserve">my_cols[iris</w:t>
+      </w:r>
+      <w:r>
+        <w:rPr>
+          <w:rStyle w:val="OperatorTok"/>
+        </w:rPr>
+        <w:t xml:space="preserve">$</w:t>
+      </w:r>
+      <w:r>
+        <w:rPr>
+          <w:rStyle w:val="NormalTok"/>
+        </w:rPr>
+        <w:t xml:space="preserve">Species],</w:t>
+      </w:r>
+      <w:r>
+        <w:rPr>
+          <w:rStyle w:val="DataTypeTok"/>
+        </w:rPr>
+        <w:t xml:space="preserve">lower.panel =</w:t>
+      </w:r>
+      <w:r>
+        <w:rPr>
+          <w:rStyle w:val="NormalTok"/>
+        </w:rPr>
+        <w:t xml:space="preserve"> </w:t>
+      </w:r>
+      <w:r>
+        <w:rPr>
+          <w:rStyle w:val="OtherTok"/>
+        </w:rPr>
+        <w:t xml:space="preserve">NULL</w:t>
+      </w:r>
+      <w:r>
+        <w:rPr>
+          <w:rStyle w:val="NormalTok"/>
+        </w:rPr>
+        <w:t xml:space="preserve">)</w:t>
+      </w:r>
+    </w:p>
+    <w:p>
+      <w:pPr>
+        <w:pStyle w:val="FirstParagraph"/>
+      </w:pPr>
+      <w:r>
+        <w:drawing>
+          <wp:inline>
+            <wp:extent cx="4620126" cy="3696101"/>
+            <wp:effectExtent b="0" l="0" r="0" t="0"/>
+            <wp:docPr descr="" title="" id="1" name="Picture"/>
+            <a:graphic>
+              <a:graphicData uri="http://schemas.openxmlformats.org/drawingml/2006/picture">
+                <pic:pic>
+                  <pic:nvPicPr>
+                    <pic:cNvPr descr="KnowledgeEngineeringLabManual_files/figure-docx/unnamed-chunk-13-1.png" id="0" name="Picture"/>
+                    <pic:cNvPicPr>
+                      <a:picLocks noChangeArrowheads="1" noChangeAspect="1"/>
+                    </pic:cNvPicPr>
+                  </pic:nvPicPr>
+                  <pic:blipFill>
+                    <a:blip r:embed="rId24"/>
+                    <a:stretch>
+                      <a:fillRect/>
+                    </a:stretch>
+                  </pic:blipFill>
+                  <pic:spPr bwMode="auto">
+                    <a:xfrm>
+                      <a:off x="0" y="0"/>
+                      <a:ext cx="4620126" cy="3696101"/>
+                    </a:xfrm>
+                    <a:prstGeom prst="rect">
+                      <a:avLst/>
+                    </a:prstGeom>
+                    <a:noFill/>
+                    <a:ln w="9525">
+                      <a:noFill/>
+                      <a:headEnd/>
+                      <a:tailEnd/>
+                    </a:ln>
+                  </pic:spPr>
+                </pic:pic>
+              </a:graphicData>
+            </a:graphic>
+          </wp:inline>
+        </w:drawing>
       </w:r>
     </w:p>
     <w:sectPr/>

</xml_diff>

<commit_message>
boxplot and study of homogeneous and heterogeneous data structures added.
</commit_message>
<xml_diff>
--- a/KnowledgeEngineeringLabManual.docx
+++ b/KnowledgeEngineeringLabManual.docx
@@ -3853,25 +3853,34 @@
         <w:rPr>
           <w:rStyle w:val="VerbatimChar"/>
         </w:rPr>
-        <w:t xml:space="preserve">##  [1] -74  41   6  53  72 -81  57  99 -38 -55 -33  20 -93 -21  46 -10  63  65   5</w:t>
-      </w:r>
-      <w:r>
-        <w:br/>
-      </w:r>
-      <w:r>
-        <w:rPr>
-          <w:rStyle w:val="VerbatimChar"/>
-        </w:rPr>
-        <w:t xml:space="preserve">## [20]  83 -75  25 -84  76  40  91 -67  93  87 -87 -35 -32 -36  90   2  17 -13  50</w:t>
-      </w:r>
-      <w:r>
-        <w:br/>
-      </w:r>
-      <w:r>
-        <w:rPr>
-          <w:rStyle w:val="VerbatimChar"/>
-        </w:rPr>
-        <w:t xml:space="preserve">## [39] -41  -3 -88 -69  29   0 -78  81 -64  33 -16  13</w:t>
+        <w:t xml:space="preserve">##  [1]   -5   96   13   51   48  -54   74  -28   81   76  -99   14   63  -41  -21</w:t>
+      </w:r>
+      <w:r>
+        <w:br/>
+      </w:r>
+      <w:r>
+        <w:rPr>
+          <w:rStyle w:val="VerbatimChar"/>
+        </w:rPr>
+        <w:t xml:space="preserve">## [16]  -97   80  -94   72   68   -6  -56  -13   93   84   67   89   40  -33  -60</w:t>
+      </w:r>
+      <w:r>
+        <w:br/>
+      </w:r>
+      <w:r>
+        <w:rPr>
+          <w:rStyle w:val="VerbatimChar"/>
+        </w:rPr>
+        <w:t xml:space="preserve">## [31]  -20   49  -32   87 -100   35  -66   -4   24  -79   60  -58   37  -48  -38</w:t>
+      </w:r>
+      <w:r>
+        <w:br/>
+      </w:r>
+      <w:r>
+        <w:rPr>
+          <w:rStyle w:val="VerbatimChar"/>
+        </w:rPr>
+        <w:t xml:space="preserve">## [46]  -63   33  -12  -71  -26</w:t>
       </w:r>
     </w:p>
     <w:p>
@@ -4050,79 +4059,79 @@
         <w:rPr>
           <w:rStyle w:val="VerbatimChar"/>
         </w:rPr>
-        <w:t xml:space="preserve">##  [1] 0.09895833 0.69791667 0.51562500 0.76041667 0.85937500 0.06250000</w:t>
-      </w:r>
-      <w:r>
-        <w:br/>
-      </w:r>
-      <w:r>
-        <w:rPr>
-          <w:rStyle w:val="VerbatimChar"/>
-        </w:rPr>
-        <w:t xml:space="preserve">##  [7] 0.78125000 1.00000000 0.28645833 0.19791667 0.31250000 0.58854167</w:t>
-      </w:r>
-      <w:r>
-        <w:br/>
-      </w:r>
-      <w:r>
-        <w:rPr>
-          <w:rStyle w:val="VerbatimChar"/>
-        </w:rPr>
-        <w:t xml:space="preserve">## [13] 0.00000000 0.37500000 0.72395833 0.43229167 0.81250000 0.82291667</w:t>
-      </w:r>
-      <w:r>
-        <w:br/>
-      </w:r>
-      <w:r>
-        <w:rPr>
-          <w:rStyle w:val="VerbatimChar"/>
-        </w:rPr>
-        <w:t xml:space="preserve">## [19] 0.51041667 0.91666667 0.09375000 0.61458333 0.04687500 0.88020833</w:t>
-      </w:r>
-      <w:r>
-        <w:br/>
-      </w:r>
-      <w:r>
-        <w:rPr>
-          <w:rStyle w:val="VerbatimChar"/>
-        </w:rPr>
-        <w:t xml:space="preserve">## [25] 0.69270833 0.95833333 0.13541667 0.96875000 0.93750000 0.03125000</w:t>
-      </w:r>
-      <w:r>
-        <w:br/>
-      </w:r>
-      <w:r>
-        <w:rPr>
-          <w:rStyle w:val="VerbatimChar"/>
-        </w:rPr>
-        <w:t xml:space="preserve">## [31] 0.30208333 0.31770833 0.29687500 0.95312500 0.49479167 0.57291667</w:t>
-      </w:r>
-      <w:r>
-        <w:br/>
-      </w:r>
-      <w:r>
-        <w:rPr>
-          <w:rStyle w:val="VerbatimChar"/>
-        </w:rPr>
-        <w:t xml:space="preserve">## [37] 0.41666667 0.74479167 0.27083333 0.46875000 0.02604167 0.12500000</w:t>
-      </w:r>
-      <w:r>
-        <w:br/>
-      </w:r>
-      <w:r>
-        <w:rPr>
-          <w:rStyle w:val="VerbatimChar"/>
-        </w:rPr>
-        <w:t xml:space="preserve">## [43] 0.63541667 0.48437500 0.07812500 0.90625000 0.15104167 0.65625000</w:t>
-      </w:r>
-      <w:r>
-        <w:br/>
-      </w:r>
-      <w:r>
-        <w:rPr>
-          <w:rStyle w:val="VerbatimChar"/>
-        </w:rPr>
-        <w:t xml:space="preserve">## [49] 0.40104167 0.55208333</w:t>
+        <w:t xml:space="preserve">##  [1] 0.484693878 1.000000000 0.576530612 0.770408163 0.755102041 0.234693878</w:t>
+      </w:r>
+      <w:r>
+        <w:br/>
+      </w:r>
+      <w:r>
+        <w:rPr>
+          <w:rStyle w:val="VerbatimChar"/>
+        </w:rPr>
+        <w:t xml:space="preserve">##  [7] 0.887755102 0.367346939 0.923469388 0.897959184 0.005102041 0.581632653</w:t>
+      </w:r>
+      <w:r>
+        <w:br/>
+      </w:r>
+      <w:r>
+        <w:rPr>
+          <w:rStyle w:val="VerbatimChar"/>
+        </w:rPr>
+        <w:t xml:space="preserve">## [13] 0.831632653 0.301020408 0.403061224 0.015306122 0.918367347 0.030612245</w:t>
+      </w:r>
+      <w:r>
+        <w:br/>
+      </w:r>
+      <w:r>
+        <w:rPr>
+          <w:rStyle w:val="VerbatimChar"/>
+        </w:rPr>
+        <w:t xml:space="preserve">## [19] 0.877551020 0.857142857 0.479591837 0.224489796 0.443877551 0.984693878</w:t>
+      </w:r>
+      <w:r>
+        <w:br/>
+      </w:r>
+      <w:r>
+        <w:rPr>
+          <w:rStyle w:val="VerbatimChar"/>
+        </w:rPr>
+        <w:t xml:space="preserve">## [25] 0.938775510 0.852040816 0.964285714 0.714285714 0.341836735 0.204081633</w:t>
+      </w:r>
+      <w:r>
+        <w:br/>
+      </w:r>
+      <w:r>
+        <w:rPr>
+          <w:rStyle w:val="VerbatimChar"/>
+        </w:rPr>
+        <w:t xml:space="preserve">## [31] 0.408163265 0.760204082 0.346938776 0.954081633 0.000000000 0.688775510</w:t>
+      </w:r>
+      <w:r>
+        <w:br/>
+      </w:r>
+      <w:r>
+        <w:rPr>
+          <w:rStyle w:val="VerbatimChar"/>
+        </w:rPr>
+        <w:t xml:space="preserve">## [37] 0.173469388 0.489795918 0.632653061 0.107142857 0.816326531 0.214285714</w:t>
+      </w:r>
+      <w:r>
+        <w:br/>
+      </w:r>
+      <w:r>
+        <w:rPr>
+          <w:rStyle w:val="VerbatimChar"/>
+        </w:rPr>
+        <w:t xml:space="preserve">## [43] 0.698979592 0.265306122 0.316326531 0.188775510 0.678571429 0.448979592</w:t>
+      </w:r>
+      <w:r>
+        <w:br/>
+      </w:r>
+      <w:r>
+        <w:rPr>
+          <w:rStyle w:val="VerbatimChar"/>
+        </w:rPr>
+        <w:t xml:space="preserve">## [49] 0.147959184 0.377551020</w:t>
       </w:r>
     </w:p>
     <w:p>
@@ -4419,18 +4428,26 @@
     </w:p>
     <w:p>
       <w:pPr>
-        <w:pStyle w:val="BodyText"/>
-      </w:pPr>
-      <w:r>
-        <w:t xml:space="preserve">#3.Generate histograms for any one variable and generate scatter plots for every pair of variables showing each species in different colour on iris dataset.</w:t>
-      </w:r>
-    </w:p>
-    <w:p>
-      <w:pPr>
-        <w:pStyle w:val="BodyText"/>
-      </w:pPr>
-      <w:r>
-        <w:t xml:space="preserve">Let us use red, green, blue as the colours for 3 species</w:t>
+        <w:pStyle w:val="Heading1"/>
+      </w:pPr>
+      <w:bookmarkStart w:id="24" w:name="Xf9f04dd413725d5bb26310525dca3f8bcf9114c"/>
+      <w:r>
+        <w:t xml:space="preserve">3.Generate histograms for any one variable and generate scatter plots for every pair of variables showing each species in different colour on iris dataset.</w:t>
+      </w:r>
+      <w:bookmarkEnd w:id="24"/>
+    </w:p>
+    <w:p>
+      <w:pPr>
+        <w:pStyle w:val="FirstParagraph"/>
+      </w:pPr>
+      <w:r>
+        <w:t xml:space="preserve">Generating histogram for any one variable</w:t>
+      </w:r>
+      <w:r>
+        <w:t xml:space="preserve"> </w:t>
+      </w:r>
+      <w:r>
+        <w:t xml:space="preserve">let it be sepal length</w:t>
       </w:r>
     </w:p>
     <w:p>
@@ -4439,177 +4456,87 @@
       </w:pPr>
       <w:r>
         <w:rPr>
-          <w:rStyle w:val="NormalTok"/>
-        </w:rPr>
-        <w:t xml:space="preserve">my_cols=</w:t>
-      </w:r>
-      <w:r>
-        <w:rPr>
-          <w:rStyle w:val="KeywordTok"/>
-        </w:rPr>
-        <w:t xml:space="preserve">c</w:t>
-      </w:r>
-      <w:r>
-        <w:rPr>
-          <w:rStyle w:val="NormalTok"/>
-        </w:rPr>
-        <w:t xml:space="preserve">(</w:t>
+          <w:rStyle w:val="KeywordTok"/>
+        </w:rPr>
+        <w:t xml:space="preserve">hist</w:t>
+      </w:r>
+      <w:r>
+        <w:rPr>
+          <w:rStyle w:val="NormalTok"/>
+        </w:rPr>
+        <w:t xml:space="preserve">(iris</w:t>
+      </w:r>
+      <w:r>
+        <w:rPr>
+          <w:rStyle w:val="OperatorTok"/>
+        </w:rPr>
+        <w:t xml:space="preserve">$</w:t>
+      </w:r>
+      <w:r>
+        <w:rPr>
+          <w:rStyle w:val="NormalTok"/>
+        </w:rPr>
+        <w:t xml:space="preserve">Sepal.Length, </w:t>
+      </w:r>
+      <w:r>
+        <w:rPr>
+          <w:rStyle w:val="DataTypeTok"/>
+        </w:rPr>
+        <w:t xml:space="preserve">col=</w:t>
       </w:r>
       <w:r>
         <w:rPr>
           <w:rStyle w:val="StringTok"/>
         </w:rPr>
-        <w:t xml:space="preserve">"red"</w:t>
-      </w:r>
-      <w:r>
-        <w:rPr>
-          <w:rStyle w:val="NormalTok"/>
-        </w:rPr>
-        <w:t xml:space="preserve">,</w:t>
+        <w:t xml:space="preserve">"yellow"</w:t>
+      </w:r>
+      <w:r>
+        <w:rPr>
+          <w:rStyle w:val="NormalTok"/>
+        </w:rPr>
+        <w:t xml:space="preserve">, </w:t>
+      </w:r>
+      <w:r>
+        <w:rPr>
+          <w:rStyle w:val="DataTypeTok"/>
+        </w:rPr>
+        <w:t xml:space="preserve">xlab =</w:t>
+      </w:r>
+      <w:r>
+        <w:rPr>
+          <w:rStyle w:val="NormalTok"/>
+        </w:rPr>
+        <w:t xml:space="preserve"> </w:t>
       </w:r>
       <w:r>
         <w:rPr>
           <w:rStyle w:val="StringTok"/>
         </w:rPr>
-        <w:t xml:space="preserve">"green"</w:t>
-      </w:r>
-      <w:r>
-        <w:rPr>
-          <w:rStyle w:val="NormalTok"/>
-        </w:rPr>
-        <w:t xml:space="preserve">,</w:t>
+        <w:t xml:space="preserve">"Speal length in cm"</w:t>
+      </w:r>
+      <w:r>
+        <w:rPr>
+          <w:rStyle w:val="NormalTok"/>
+        </w:rPr>
+        <w:t xml:space="preserve">, </w:t>
+      </w:r>
+      <w:r>
+        <w:rPr>
+          <w:rStyle w:val="DataTypeTok"/>
+        </w:rPr>
+        <w:t xml:space="preserve">main =</w:t>
+      </w:r>
+      <w:r>
+        <w:rPr>
+          <w:rStyle w:val="NormalTok"/>
+        </w:rPr>
+        <w:t xml:space="preserve"> </w:t>
       </w:r>
       <w:r>
         <w:rPr>
           <w:rStyle w:val="StringTok"/>
         </w:rPr>
-        <w:t xml:space="preserve">"blue"</w:t>
-      </w:r>
-      <w:r>
-        <w:rPr>
-          <w:rStyle w:val="NormalTok"/>
-        </w:rPr>
-        <w:t xml:space="preserve">)</w:t>
-      </w:r>
-      <w:r>
-        <w:br/>
-      </w:r>
-      <w:r>
-        <w:br/>
-      </w:r>
-      <w:r>
-        <w:rPr>
-          <w:rStyle w:val="KeywordTok"/>
-        </w:rPr>
-        <w:t xml:space="preserve">pairs</w:t>
-      </w:r>
-      <w:r>
-        <w:rPr>
-          <w:rStyle w:val="NormalTok"/>
-        </w:rPr>
-        <w:t xml:space="preserve">(iris[</w:t>
-      </w:r>
-      <w:r>
-        <w:rPr>
-          <w:rStyle w:val="DecValTok"/>
-        </w:rPr>
-        <w:t xml:space="preserve">1</w:t>
-      </w:r>
-      <w:r>
-        <w:rPr>
-          <w:rStyle w:val="OperatorTok"/>
-        </w:rPr>
-        <w:t xml:space="preserve">:</w:t>
-      </w:r>
-      <w:r>
-        <w:rPr>
-          <w:rStyle w:val="DecValTok"/>
-        </w:rPr>
-        <w:t xml:space="preserve">4</w:t>
-      </w:r>
-      <w:r>
-        <w:rPr>
-          <w:rStyle w:val="NormalTok"/>
-        </w:rPr>
-        <w:t xml:space="preserve">],</w:t>
-      </w:r>
-      <w:r>
-        <w:rPr>
-          <w:rStyle w:val="DataTypeTok"/>
-        </w:rPr>
-        <w:t xml:space="preserve">pch=</w:t>
-      </w:r>
-      <w:r>
-        <w:rPr>
-          <w:rStyle w:val="DecValTok"/>
-        </w:rPr>
-        <w:t xml:space="preserve">19</w:t>
-      </w:r>
-      <w:r>
-        <w:rPr>
-          <w:rStyle w:val="NormalTok"/>
-        </w:rPr>
-        <w:t xml:space="preserve">,</w:t>
-      </w:r>
-      <w:r>
-        <w:rPr>
-          <w:rStyle w:val="DataTypeTok"/>
-        </w:rPr>
-        <w:t xml:space="preserve">cex=</w:t>
-      </w:r>
-      <w:r>
-        <w:rPr>
-          <w:rStyle w:val="FloatTok"/>
-        </w:rPr>
-        <w:t xml:space="preserve">0.5</w:t>
-      </w:r>
-      <w:r>
-        <w:rPr>
-          <w:rStyle w:val="NormalTok"/>
-        </w:rPr>
-        <w:t xml:space="preserve">,</w:t>
-      </w:r>
-      <w:r>
-        <w:rPr>
-          <w:rStyle w:val="DataTypeTok"/>
-        </w:rPr>
-        <w:t xml:space="preserve">col=</w:t>
-      </w:r>
-      <w:r>
-        <w:rPr>
-          <w:rStyle w:val="NormalTok"/>
-        </w:rPr>
-        <w:t xml:space="preserve">my_cols[iris</w:t>
-      </w:r>
-      <w:r>
-        <w:rPr>
-          <w:rStyle w:val="OperatorTok"/>
-        </w:rPr>
-        <w:t xml:space="preserve">$</w:t>
-      </w:r>
-      <w:r>
-        <w:rPr>
-          <w:rStyle w:val="NormalTok"/>
-        </w:rPr>
-        <w:t xml:space="preserve">Species],</w:t>
-      </w:r>
-      <w:r>
-        <w:rPr>
-          <w:rStyle w:val="DataTypeTok"/>
-        </w:rPr>
-        <w:t xml:space="preserve">lower.panel =</w:t>
-      </w:r>
-      <w:r>
-        <w:rPr>
-          <w:rStyle w:val="NormalTok"/>
-        </w:rPr>
-        <w:t xml:space="preserve"> </w:t>
-      </w:r>
-      <w:r>
-        <w:rPr>
-          <w:rStyle w:val="OtherTok"/>
-        </w:rPr>
-        <w:t xml:space="preserve">NULL</w:t>
+        <w:t xml:space="preserve">"Histogram of Sepal lengths"</w:t>
       </w:r>
       <w:r>
         <w:rPr>
@@ -4638,7 +4565,7 @@
                     </pic:cNvPicPr>
                   </pic:nvPicPr>
                   <pic:blipFill>
-                    <a:blip r:embed="rId24"/>
+                    <a:blip r:embed="rId25"/>
                     <a:stretch>
                       <a:fillRect/>
                     </a:stretch>
@@ -4663,6 +4590,3266 @@
             </a:graphic>
           </wp:inline>
         </w:drawing>
+      </w:r>
+    </w:p>
+    <w:p>
+      <w:pPr>
+        <w:pStyle w:val="BodyText"/>
+      </w:pPr>
+      <w:r>
+        <w:t xml:space="preserve">Let us use red, green, blue as the colours for 3 species</w:t>
+      </w:r>
+    </w:p>
+    <w:p>
+      <w:pPr>
+        <w:pStyle w:val="SourceCode"/>
+      </w:pPr>
+      <w:r>
+        <w:rPr>
+          <w:rStyle w:val="NormalTok"/>
+        </w:rPr>
+        <w:t xml:space="preserve">my_cols=</w:t>
+      </w:r>
+      <w:r>
+        <w:rPr>
+          <w:rStyle w:val="KeywordTok"/>
+        </w:rPr>
+        <w:t xml:space="preserve">c</w:t>
+      </w:r>
+      <w:r>
+        <w:rPr>
+          <w:rStyle w:val="NormalTok"/>
+        </w:rPr>
+        <w:t xml:space="preserve">(</w:t>
+      </w:r>
+      <w:r>
+        <w:rPr>
+          <w:rStyle w:val="StringTok"/>
+        </w:rPr>
+        <w:t xml:space="preserve">"red"</w:t>
+      </w:r>
+      <w:r>
+        <w:rPr>
+          <w:rStyle w:val="NormalTok"/>
+        </w:rPr>
+        <w:t xml:space="preserve">,</w:t>
+      </w:r>
+      <w:r>
+        <w:rPr>
+          <w:rStyle w:val="StringTok"/>
+        </w:rPr>
+        <w:t xml:space="preserve">"green"</w:t>
+      </w:r>
+      <w:r>
+        <w:rPr>
+          <w:rStyle w:val="NormalTok"/>
+        </w:rPr>
+        <w:t xml:space="preserve">,</w:t>
+      </w:r>
+      <w:r>
+        <w:rPr>
+          <w:rStyle w:val="StringTok"/>
+        </w:rPr>
+        <w:t xml:space="preserve">"blue"</w:t>
+      </w:r>
+      <w:r>
+        <w:rPr>
+          <w:rStyle w:val="NormalTok"/>
+        </w:rPr>
+        <w:t xml:space="preserve">)</w:t>
+      </w:r>
+      <w:r>
+        <w:br/>
+      </w:r>
+      <w:r>
+        <w:rPr>
+          <w:rStyle w:val="CommentTok"/>
+        </w:rPr>
+        <w:t xml:space="preserve">#21 is for circle, 22 is for squares 24 is for triangles</w:t>
+      </w:r>
+      <w:r>
+        <w:br/>
+      </w:r>
+      <w:r>
+        <w:rPr>
+          <w:rStyle w:val="KeywordTok"/>
+        </w:rPr>
+        <w:t xml:space="preserve">pairs</w:t>
+      </w:r>
+      <w:r>
+        <w:rPr>
+          <w:rStyle w:val="NormalTok"/>
+        </w:rPr>
+        <w:t xml:space="preserve">(iris[</w:t>
+      </w:r>
+      <w:r>
+        <w:rPr>
+          <w:rStyle w:val="DecValTok"/>
+        </w:rPr>
+        <w:t xml:space="preserve">1</w:t>
+      </w:r>
+      <w:r>
+        <w:rPr>
+          <w:rStyle w:val="OperatorTok"/>
+        </w:rPr>
+        <w:t xml:space="preserve">:</w:t>
+      </w:r>
+      <w:r>
+        <w:rPr>
+          <w:rStyle w:val="DecValTok"/>
+        </w:rPr>
+        <w:t xml:space="preserve">4</w:t>
+      </w:r>
+      <w:r>
+        <w:rPr>
+          <w:rStyle w:val="NormalTok"/>
+        </w:rPr>
+        <w:t xml:space="preserve">],</w:t>
+      </w:r>
+      <w:r>
+        <w:rPr>
+          <w:rStyle w:val="DataTypeTok"/>
+        </w:rPr>
+        <w:t xml:space="preserve">pch=</w:t>
+      </w:r>
+      <w:r>
+        <w:rPr>
+          <w:rStyle w:val="KeywordTok"/>
+        </w:rPr>
+        <w:t xml:space="preserve">c</w:t>
+      </w:r>
+      <w:r>
+        <w:rPr>
+          <w:rStyle w:val="NormalTok"/>
+        </w:rPr>
+        <w:t xml:space="preserve">(</w:t>
+      </w:r>
+      <w:r>
+        <w:rPr>
+          <w:rStyle w:val="DecValTok"/>
+        </w:rPr>
+        <w:t xml:space="preserve">21</w:t>
+      </w:r>
+      <w:r>
+        <w:rPr>
+          <w:rStyle w:val="NormalTok"/>
+        </w:rPr>
+        <w:t xml:space="preserve">,</w:t>
+      </w:r>
+      <w:r>
+        <w:rPr>
+          <w:rStyle w:val="DecValTok"/>
+        </w:rPr>
+        <w:t xml:space="preserve">22</w:t>
+      </w:r>
+      <w:r>
+        <w:rPr>
+          <w:rStyle w:val="NormalTok"/>
+        </w:rPr>
+        <w:t xml:space="preserve">,</w:t>
+      </w:r>
+      <w:r>
+        <w:rPr>
+          <w:rStyle w:val="DecValTok"/>
+        </w:rPr>
+        <w:t xml:space="preserve">24</w:t>
+      </w:r>
+      <w:r>
+        <w:rPr>
+          <w:rStyle w:val="NormalTok"/>
+        </w:rPr>
+        <w:t xml:space="preserve">)[iris</w:t>
+      </w:r>
+      <w:r>
+        <w:rPr>
+          <w:rStyle w:val="OperatorTok"/>
+        </w:rPr>
+        <w:t xml:space="preserve">$</w:t>
+      </w:r>
+      <w:r>
+        <w:rPr>
+          <w:rStyle w:val="NormalTok"/>
+        </w:rPr>
+        <w:t xml:space="preserve">Species],</w:t>
+      </w:r>
+      <w:r>
+        <w:rPr>
+          <w:rStyle w:val="DataTypeTok"/>
+        </w:rPr>
+        <w:t xml:space="preserve">bg=</w:t>
+      </w:r>
+      <w:r>
+        <w:rPr>
+          <w:rStyle w:val="NormalTok"/>
+        </w:rPr>
+        <w:t xml:space="preserve">my_cols[iris</w:t>
+      </w:r>
+      <w:r>
+        <w:rPr>
+          <w:rStyle w:val="OperatorTok"/>
+        </w:rPr>
+        <w:t xml:space="preserve">$</w:t>
+      </w:r>
+      <w:r>
+        <w:rPr>
+          <w:rStyle w:val="NormalTok"/>
+        </w:rPr>
+        <w:t xml:space="preserve">Species])</w:t>
+      </w:r>
+    </w:p>
+    <w:p>
+      <w:pPr>
+        <w:pStyle w:val="FirstParagraph"/>
+      </w:pPr>
+      <w:r>
+        <w:drawing>
+          <wp:inline>
+            <wp:extent cx="4620126" cy="3696101"/>
+            <wp:effectExtent b="0" l="0" r="0" t="0"/>
+            <wp:docPr descr="" title="" id="1" name="Picture"/>
+            <a:graphic>
+              <a:graphicData uri="http://schemas.openxmlformats.org/drawingml/2006/picture">
+                <pic:pic>
+                  <pic:nvPicPr>
+                    <pic:cNvPr descr="KnowledgeEngineeringLabManual_files/figure-docx/unnamed-chunk-14-1.png" id="0" name="Picture"/>
+                    <pic:cNvPicPr>
+                      <a:picLocks noChangeArrowheads="1" noChangeAspect="1"/>
+                    </pic:cNvPicPr>
+                  </pic:nvPicPr>
+                  <pic:blipFill>
+                    <a:blip r:embed="rId26"/>
+                    <a:stretch>
+                      <a:fillRect/>
+                    </a:stretch>
+                  </pic:blipFill>
+                  <pic:spPr bwMode="auto">
+                    <a:xfrm>
+                      <a:off x="0" y="0"/>
+                      <a:ext cx="4620126" cy="3696101"/>
+                    </a:xfrm>
+                    <a:prstGeom prst="rect">
+                      <a:avLst/>
+                    </a:prstGeom>
+                    <a:noFill/>
+                    <a:ln w="9525">
+                      <a:noFill/>
+                      <a:headEnd/>
+                      <a:tailEnd/>
+                    </a:ln>
+                  </pic:spPr>
+                </pic:pic>
+              </a:graphicData>
+            </a:graphic>
+          </wp:inline>
+        </w:drawing>
+      </w:r>
+    </w:p>
+    <w:p>
+      <w:pPr>
+        <w:pStyle w:val="SourceCode"/>
+      </w:pPr>
+      <w:r>
+        <w:rPr>
+          <w:rStyle w:val="CommentTok"/>
+        </w:rPr>
+        <w:t xml:space="preserve">#correlation panel</w:t>
+      </w:r>
+      <w:r>
+        <w:br/>
+      </w:r>
+      <w:r>
+        <w:rPr>
+          <w:rStyle w:val="NormalTok"/>
+        </w:rPr>
+        <w:t xml:space="preserve">panel.cor =</w:t>
+      </w:r>
+      <w:r>
+        <w:rPr>
+          <w:rStyle w:val="StringTok"/>
+        </w:rPr>
+        <w:t xml:space="preserve"> </w:t>
+      </w:r>
+      <w:r>
+        <w:rPr>
+          <w:rStyle w:val="ControlFlowTok"/>
+        </w:rPr>
+        <w:t xml:space="preserve">function</w:t>
+      </w:r>
+      <w:r>
+        <w:rPr>
+          <w:rStyle w:val="NormalTok"/>
+        </w:rPr>
+        <w:t xml:space="preserve">(x,y){</w:t>
+      </w:r>
+      <w:r>
+        <w:br/>
+      </w:r>
+      <w:r>
+        <w:rPr>
+          <w:rStyle w:val="NormalTok"/>
+        </w:rPr>
+        <w:t xml:space="preserve">  usr&lt;-</w:t>
+      </w:r>
+      <w:r>
+        <w:rPr>
+          <w:rStyle w:val="StringTok"/>
+        </w:rPr>
+        <w:t xml:space="preserve"> </w:t>
+      </w:r>
+      <w:r>
+        <w:rPr>
+          <w:rStyle w:val="KeywordTok"/>
+        </w:rPr>
+        <w:t xml:space="preserve">par</w:t>
+      </w:r>
+      <w:r>
+        <w:rPr>
+          <w:rStyle w:val="NormalTok"/>
+        </w:rPr>
+        <w:t xml:space="preserve">(</w:t>
+      </w:r>
+      <w:r>
+        <w:rPr>
+          <w:rStyle w:val="StringTok"/>
+        </w:rPr>
+        <w:t xml:space="preserve">"usr"</w:t>
+      </w:r>
+      <w:r>
+        <w:rPr>
+          <w:rStyle w:val="NormalTok"/>
+        </w:rPr>
+        <w:t xml:space="preserve">);</w:t>
+      </w:r>
+      <w:r>
+        <w:rPr>
+          <w:rStyle w:val="KeywordTok"/>
+        </w:rPr>
+        <w:t xml:space="preserve">on.exit</w:t>
+      </w:r>
+      <w:r>
+        <w:rPr>
+          <w:rStyle w:val="NormalTok"/>
+        </w:rPr>
+        <w:t xml:space="preserve">(</w:t>
+      </w:r>
+      <w:r>
+        <w:rPr>
+          <w:rStyle w:val="KeywordTok"/>
+        </w:rPr>
+        <w:t xml:space="preserve">par</w:t>
+      </w:r>
+      <w:r>
+        <w:rPr>
+          <w:rStyle w:val="NormalTok"/>
+        </w:rPr>
+        <w:t xml:space="preserve">(usr))</w:t>
+      </w:r>
+      <w:r>
+        <w:br/>
+      </w:r>
+      <w:r>
+        <w:rPr>
+          <w:rStyle w:val="NormalTok"/>
+        </w:rPr>
+        <w:t xml:space="preserve">  </w:t>
+      </w:r>
+      <w:r>
+        <w:rPr>
+          <w:rStyle w:val="KeywordTok"/>
+        </w:rPr>
+        <w:t xml:space="preserve">par</w:t>
+      </w:r>
+      <w:r>
+        <w:rPr>
+          <w:rStyle w:val="NormalTok"/>
+        </w:rPr>
+        <w:t xml:space="preserve">(</w:t>
+      </w:r>
+      <w:r>
+        <w:rPr>
+          <w:rStyle w:val="DataTypeTok"/>
+        </w:rPr>
+        <w:t xml:space="preserve">usr =</w:t>
+      </w:r>
+      <w:r>
+        <w:rPr>
+          <w:rStyle w:val="NormalTok"/>
+        </w:rPr>
+        <w:t xml:space="preserve"> </w:t>
+      </w:r>
+      <w:r>
+        <w:rPr>
+          <w:rStyle w:val="KeywordTok"/>
+        </w:rPr>
+        <w:t xml:space="preserve">c</w:t>
+      </w:r>
+      <w:r>
+        <w:rPr>
+          <w:rStyle w:val="NormalTok"/>
+        </w:rPr>
+        <w:t xml:space="preserve">(</w:t>
+      </w:r>
+      <w:r>
+        <w:rPr>
+          <w:rStyle w:val="DecValTok"/>
+        </w:rPr>
+        <w:t xml:space="preserve">0</w:t>
+      </w:r>
+      <w:r>
+        <w:rPr>
+          <w:rStyle w:val="NormalTok"/>
+        </w:rPr>
+        <w:t xml:space="preserve">,</w:t>
+      </w:r>
+      <w:r>
+        <w:rPr>
+          <w:rStyle w:val="DecValTok"/>
+        </w:rPr>
+        <w:t xml:space="preserve">1</w:t>
+      </w:r>
+      <w:r>
+        <w:rPr>
+          <w:rStyle w:val="NormalTok"/>
+        </w:rPr>
+        <w:t xml:space="preserve">,</w:t>
+      </w:r>
+      <w:r>
+        <w:rPr>
+          <w:rStyle w:val="DecValTok"/>
+        </w:rPr>
+        <w:t xml:space="preserve">0</w:t>
+      </w:r>
+      <w:r>
+        <w:rPr>
+          <w:rStyle w:val="NormalTok"/>
+        </w:rPr>
+        <w:t xml:space="preserve">,</w:t>
+      </w:r>
+      <w:r>
+        <w:rPr>
+          <w:rStyle w:val="DecValTok"/>
+        </w:rPr>
+        <w:t xml:space="preserve">1</w:t>
+      </w:r>
+      <w:r>
+        <w:rPr>
+          <w:rStyle w:val="NormalTok"/>
+        </w:rPr>
+        <w:t xml:space="preserve">))</w:t>
+      </w:r>
+      <w:r>
+        <w:br/>
+      </w:r>
+      <w:r>
+        <w:rPr>
+          <w:rStyle w:val="NormalTok"/>
+        </w:rPr>
+        <w:t xml:space="preserve">  r =</w:t>
+      </w:r>
+      <w:r>
+        <w:rPr>
+          <w:rStyle w:val="StringTok"/>
+        </w:rPr>
+        <w:t xml:space="preserve"> </w:t>
+      </w:r>
+      <w:r>
+        <w:rPr>
+          <w:rStyle w:val="KeywordTok"/>
+        </w:rPr>
+        <w:t xml:space="preserve">round</w:t>
+      </w:r>
+      <w:r>
+        <w:rPr>
+          <w:rStyle w:val="NormalTok"/>
+        </w:rPr>
+        <w:t xml:space="preserve">(</w:t>
+      </w:r>
+      <w:r>
+        <w:rPr>
+          <w:rStyle w:val="KeywordTok"/>
+        </w:rPr>
+        <w:t xml:space="preserve">cor</w:t>
+      </w:r>
+      <w:r>
+        <w:rPr>
+          <w:rStyle w:val="NormalTok"/>
+        </w:rPr>
+        <w:t xml:space="preserve">(x,y), </w:t>
+      </w:r>
+      <w:r>
+        <w:rPr>
+          <w:rStyle w:val="DataTypeTok"/>
+        </w:rPr>
+        <w:t xml:space="preserve">digits =</w:t>
+      </w:r>
+      <w:r>
+        <w:rPr>
+          <w:rStyle w:val="NormalTok"/>
+        </w:rPr>
+        <w:t xml:space="preserve"> </w:t>
+      </w:r>
+      <w:r>
+        <w:rPr>
+          <w:rStyle w:val="DecValTok"/>
+        </w:rPr>
+        <w:t xml:space="preserve">2</w:t>
+      </w:r>
+      <w:r>
+        <w:rPr>
+          <w:rStyle w:val="NormalTok"/>
+        </w:rPr>
+        <w:t xml:space="preserve">)</w:t>
+      </w:r>
+      <w:r>
+        <w:br/>
+      </w:r>
+      <w:r>
+        <w:rPr>
+          <w:rStyle w:val="NormalTok"/>
+        </w:rPr>
+        <w:t xml:space="preserve">  txt =</w:t>
+      </w:r>
+      <w:r>
+        <w:rPr>
+          <w:rStyle w:val="StringTok"/>
+        </w:rPr>
+        <w:t xml:space="preserve"> </w:t>
+      </w:r>
+      <w:r>
+        <w:rPr>
+          <w:rStyle w:val="KeywordTok"/>
+        </w:rPr>
+        <w:t xml:space="preserve">paste0</w:t>
+      </w:r>
+      <w:r>
+        <w:rPr>
+          <w:rStyle w:val="NormalTok"/>
+        </w:rPr>
+        <w:t xml:space="preserve">(</w:t>
+      </w:r>
+      <w:r>
+        <w:rPr>
+          <w:rStyle w:val="StringTok"/>
+        </w:rPr>
+        <w:t xml:space="preserve">"R = "</w:t>
+      </w:r>
+      <w:r>
+        <w:rPr>
+          <w:rStyle w:val="NormalTok"/>
+        </w:rPr>
+        <w:t xml:space="preserve">,r)</w:t>
+      </w:r>
+      <w:r>
+        <w:br/>
+      </w:r>
+      <w:r>
+        <w:rPr>
+          <w:rStyle w:val="NormalTok"/>
+        </w:rPr>
+        <w:t xml:space="preserve">  cex.cor =</w:t>
+      </w:r>
+      <w:r>
+        <w:rPr>
+          <w:rStyle w:val="StringTok"/>
+        </w:rPr>
+        <w:t xml:space="preserve"> </w:t>
+      </w:r>
+      <w:r>
+        <w:rPr>
+          <w:rStyle w:val="FloatTok"/>
+        </w:rPr>
+        <w:t xml:space="preserve">0.8</w:t>
+      </w:r>
+      <w:r>
+        <w:rPr>
+          <w:rStyle w:val="OperatorTok"/>
+        </w:rPr>
+        <w:t xml:space="preserve">/</w:t>
+      </w:r>
+      <w:r>
+        <w:rPr>
+          <w:rStyle w:val="KeywordTok"/>
+        </w:rPr>
+        <w:t xml:space="preserve">strwidth</w:t>
+      </w:r>
+      <w:r>
+        <w:rPr>
+          <w:rStyle w:val="NormalTok"/>
+        </w:rPr>
+        <w:t xml:space="preserve">(txt)</w:t>
+      </w:r>
+      <w:r>
+        <w:br/>
+      </w:r>
+      <w:r>
+        <w:rPr>
+          <w:rStyle w:val="NormalTok"/>
+        </w:rPr>
+        <w:t xml:space="preserve">  </w:t>
+      </w:r>
+      <w:r>
+        <w:rPr>
+          <w:rStyle w:val="KeywordTok"/>
+        </w:rPr>
+        <w:t xml:space="preserve">text</w:t>
+      </w:r>
+      <w:r>
+        <w:rPr>
+          <w:rStyle w:val="NormalTok"/>
+        </w:rPr>
+        <w:t xml:space="preserve">(</w:t>
+      </w:r>
+      <w:r>
+        <w:rPr>
+          <w:rStyle w:val="FloatTok"/>
+        </w:rPr>
+        <w:t xml:space="preserve">0.5</w:t>
+      </w:r>
+      <w:r>
+        <w:rPr>
+          <w:rStyle w:val="NormalTok"/>
+        </w:rPr>
+        <w:t xml:space="preserve">,</w:t>
+      </w:r>
+      <w:r>
+        <w:rPr>
+          <w:rStyle w:val="FloatTok"/>
+        </w:rPr>
+        <w:t xml:space="preserve">0.5</w:t>
+      </w:r>
+      <w:r>
+        <w:rPr>
+          <w:rStyle w:val="NormalTok"/>
+        </w:rPr>
+        <w:t xml:space="preserve">,txt,</w:t>
+      </w:r>
+      <w:r>
+        <w:rPr>
+          <w:rStyle w:val="DataTypeTok"/>
+        </w:rPr>
+        <w:t xml:space="preserve">cex=</w:t>
+      </w:r>
+      <w:r>
+        <w:rPr>
+          <w:rStyle w:val="NormalTok"/>
+        </w:rPr>
+        <w:t xml:space="preserve">cex.cor</w:t>
+      </w:r>
+      <w:r>
+        <w:rPr>
+          <w:rStyle w:val="OperatorTok"/>
+        </w:rPr>
+        <w:t xml:space="preserve">*</w:t>
+      </w:r>
+      <w:r>
+        <w:rPr>
+          <w:rStyle w:val="NormalTok"/>
+        </w:rPr>
+        <w:t xml:space="preserve">r)</w:t>
+      </w:r>
+      <w:r>
+        <w:br/>
+      </w:r>
+      <w:r>
+        <w:rPr>
+          <w:rStyle w:val="NormalTok"/>
+        </w:rPr>
+        <w:t xml:space="preserve">}</w:t>
+      </w:r>
+      <w:r>
+        <w:br/>
+      </w:r>
+      <w:r>
+        <w:br/>
+      </w:r>
+      <w:r>
+        <w:rPr>
+          <w:rStyle w:val="CommentTok"/>
+        </w:rPr>
+        <w:t xml:space="preserve">#customizing panels and printing correlations</w:t>
+      </w:r>
+      <w:r>
+        <w:br/>
+      </w:r>
+      <w:r>
+        <w:rPr>
+          <w:rStyle w:val="CommentTok"/>
+        </w:rPr>
+        <w:t xml:space="preserve">#customize upper panel</w:t>
+      </w:r>
+      <w:r>
+        <w:br/>
+      </w:r>
+      <w:r>
+        <w:rPr>
+          <w:rStyle w:val="NormalTok"/>
+        </w:rPr>
+        <w:t xml:space="preserve">upper.panel =</w:t>
+      </w:r>
+      <w:r>
+        <w:rPr>
+          <w:rStyle w:val="StringTok"/>
+        </w:rPr>
+        <w:t xml:space="preserve"> </w:t>
+      </w:r>
+      <w:r>
+        <w:rPr>
+          <w:rStyle w:val="ControlFlowTok"/>
+        </w:rPr>
+        <w:t xml:space="preserve">function</w:t>
+      </w:r>
+      <w:r>
+        <w:rPr>
+          <w:rStyle w:val="NormalTok"/>
+        </w:rPr>
+        <w:t xml:space="preserve">(x,y){</w:t>
+      </w:r>
+      <w:r>
+        <w:br/>
+      </w:r>
+      <w:r>
+        <w:rPr>
+          <w:rStyle w:val="NormalTok"/>
+        </w:rPr>
+        <w:t xml:space="preserve">  </w:t>
+      </w:r>
+      <w:r>
+        <w:rPr>
+          <w:rStyle w:val="KeywordTok"/>
+        </w:rPr>
+        <w:t xml:space="preserve">points</w:t>
+      </w:r>
+      <w:r>
+        <w:rPr>
+          <w:rStyle w:val="NormalTok"/>
+        </w:rPr>
+        <w:t xml:space="preserve">(x,y,</w:t>
+      </w:r>
+      <w:r>
+        <w:rPr>
+          <w:rStyle w:val="DataTypeTok"/>
+        </w:rPr>
+        <w:t xml:space="preserve">pch=</w:t>
+      </w:r>
+      <w:r>
+        <w:rPr>
+          <w:rStyle w:val="DecValTok"/>
+        </w:rPr>
+        <w:t xml:space="preserve">19</w:t>
+      </w:r>
+      <w:r>
+        <w:rPr>
+          <w:rStyle w:val="NormalTok"/>
+        </w:rPr>
+        <w:t xml:space="preserve">,</w:t>
+      </w:r>
+      <w:r>
+        <w:rPr>
+          <w:rStyle w:val="DataTypeTok"/>
+        </w:rPr>
+        <w:t xml:space="preserve">col=</w:t>
+      </w:r>
+      <w:r>
+        <w:rPr>
+          <w:rStyle w:val="NormalTok"/>
+        </w:rPr>
+        <w:t xml:space="preserve">my_cols[iris</w:t>
+      </w:r>
+      <w:r>
+        <w:rPr>
+          <w:rStyle w:val="OperatorTok"/>
+        </w:rPr>
+        <w:t xml:space="preserve">$</w:t>
+      </w:r>
+      <w:r>
+        <w:rPr>
+          <w:rStyle w:val="NormalTok"/>
+        </w:rPr>
+        <w:t xml:space="preserve">Species])</w:t>
+      </w:r>
+      <w:r>
+        <w:br/>
+      </w:r>
+      <w:r>
+        <w:rPr>
+          <w:rStyle w:val="NormalTok"/>
+        </w:rPr>
+        <w:t xml:space="preserve">}</w:t>
+      </w:r>
+      <w:r>
+        <w:br/>
+      </w:r>
+      <w:r>
+        <w:br/>
+      </w:r>
+      <w:r>
+        <w:rPr>
+          <w:rStyle w:val="CommentTok"/>
+        </w:rPr>
+        <w:t xml:space="preserve">#create the plots</w:t>
+      </w:r>
+      <w:r>
+        <w:br/>
+      </w:r>
+      <w:r>
+        <w:rPr>
+          <w:rStyle w:val="KeywordTok"/>
+        </w:rPr>
+        <w:t xml:space="preserve">pairs</w:t>
+      </w:r>
+      <w:r>
+        <w:rPr>
+          <w:rStyle w:val="NormalTok"/>
+        </w:rPr>
+        <w:t xml:space="preserve">(iris[</w:t>
+      </w:r>
+      <w:r>
+        <w:rPr>
+          <w:rStyle w:val="DecValTok"/>
+        </w:rPr>
+        <w:t xml:space="preserve">1</w:t>
+      </w:r>
+      <w:r>
+        <w:rPr>
+          <w:rStyle w:val="OperatorTok"/>
+        </w:rPr>
+        <w:t xml:space="preserve">:</w:t>
+      </w:r>
+      <w:r>
+        <w:rPr>
+          <w:rStyle w:val="DecValTok"/>
+        </w:rPr>
+        <w:t xml:space="preserve">4</w:t>
+      </w:r>
+      <w:r>
+        <w:rPr>
+          <w:rStyle w:val="NormalTok"/>
+        </w:rPr>
+        <w:t xml:space="preserve">],</w:t>
+      </w:r>
+      <w:r>
+        <w:rPr>
+          <w:rStyle w:val="DataTypeTok"/>
+        </w:rPr>
+        <w:t xml:space="preserve">lower.panel =</w:t>
+      </w:r>
+      <w:r>
+        <w:rPr>
+          <w:rStyle w:val="NormalTok"/>
+        </w:rPr>
+        <w:t xml:space="preserve"> panel.cor, </w:t>
+      </w:r>
+      <w:r>
+        <w:rPr>
+          <w:rStyle w:val="DataTypeTok"/>
+        </w:rPr>
+        <w:t xml:space="preserve">upper.panel =</w:t>
+      </w:r>
+      <w:r>
+        <w:rPr>
+          <w:rStyle w:val="NormalTok"/>
+        </w:rPr>
+        <w:t xml:space="preserve"> upper.panel)</w:t>
+      </w:r>
+    </w:p>
+    <w:p>
+      <w:pPr>
+        <w:pStyle w:val="FirstParagraph"/>
+      </w:pPr>
+      <w:r>
+        <w:drawing>
+          <wp:inline>
+            <wp:extent cx="4620126" cy="3696101"/>
+            <wp:effectExtent b="0" l="0" r="0" t="0"/>
+            <wp:docPr descr="" title="" id="1" name="Picture"/>
+            <a:graphic>
+              <a:graphicData uri="http://schemas.openxmlformats.org/drawingml/2006/picture">
+                <pic:pic>
+                  <pic:nvPicPr>
+                    <pic:cNvPr descr="KnowledgeEngineeringLabManual_files/figure-docx/unnamed-chunk-14-2.png" id="0" name="Picture"/>
+                    <pic:cNvPicPr>
+                      <a:picLocks noChangeArrowheads="1" noChangeAspect="1"/>
+                    </pic:cNvPicPr>
+                  </pic:nvPicPr>
+                  <pic:blipFill>
+                    <a:blip r:embed="rId27"/>
+                    <a:stretch>
+                      <a:fillRect/>
+                    </a:stretch>
+                  </pic:blipFill>
+                  <pic:spPr bwMode="auto">
+                    <a:xfrm>
+                      <a:off x="0" y="0"/>
+                      <a:ext cx="4620126" cy="3696101"/>
+                    </a:xfrm>
+                    <a:prstGeom prst="rect">
+                      <a:avLst/>
+                    </a:prstGeom>
+                    <a:noFill/>
+                    <a:ln w="9525">
+                      <a:noFill/>
+                      <a:headEnd/>
+                      <a:tailEnd/>
+                    </a:ln>
+                  </pic:spPr>
+                </pic:pic>
+              </a:graphicData>
+            </a:graphic>
+          </wp:inline>
+        </w:drawing>
+      </w:r>
+    </w:p>
+    <w:p>
+      <w:pPr>
+        <w:pStyle w:val="SourceCode"/>
+      </w:pPr>
+      <w:r>
+        <w:rPr>
+          <w:rStyle w:val="CommentTok"/>
+        </w:rPr>
+        <w:t xml:space="preserve">#customize upper panel</w:t>
+      </w:r>
+      <w:r>
+        <w:br/>
+      </w:r>
+      <w:r>
+        <w:rPr>
+          <w:rStyle w:val="NormalTok"/>
+        </w:rPr>
+        <w:t xml:space="preserve">upper.panel =</w:t>
+      </w:r>
+      <w:r>
+        <w:rPr>
+          <w:rStyle w:val="StringTok"/>
+        </w:rPr>
+        <w:t xml:space="preserve"> </w:t>
+      </w:r>
+      <w:r>
+        <w:rPr>
+          <w:rStyle w:val="ControlFlowTok"/>
+        </w:rPr>
+        <w:t xml:space="preserve">function</w:t>
+      </w:r>
+      <w:r>
+        <w:rPr>
+          <w:rStyle w:val="NormalTok"/>
+        </w:rPr>
+        <w:t xml:space="preserve">(x,y){</w:t>
+      </w:r>
+      <w:r>
+        <w:br/>
+      </w:r>
+      <w:r>
+        <w:rPr>
+          <w:rStyle w:val="NormalTok"/>
+        </w:rPr>
+        <w:t xml:space="preserve">  </w:t>
+      </w:r>
+      <w:r>
+        <w:rPr>
+          <w:rStyle w:val="KeywordTok"/>
+        </w:rPr>
+        <w:t xml:space="preserve">points</w:t>
+      </w:r>
+      <w:r>
+        <w:rPr>
+          <w:rStyle w:val="NormalTok"/>
+        </w:rPr>
+        <w:t xml:space="preserve">(x,y,</w:t>
+      </w:r>
+      <w:r>
+        <w:rPr>
+          <w:rStyle w:val="DataTypeTok"/>
+        </w:rPr>
+        <w:t xml:space="preserve">pch=</w:t>
+      </w:r>
+      <w:r>
+        <w:rPr>
+          <w:rStyle w:val="DecValTok"/>
+        </w:rPr>
+        <w:t xml:space="preserve">19</w:t>
+      </w:r>
+      <w:r>
+        <w:rPr>
+          <w:rStyle w:val="NormalTok"/>
+        </w:rPr>
+        <w:t xml:space="preserve">,</w:t>
+      </w:r>
+      <w:r>
+        <w:rPr>
+          <w:rStyle w:val="DataTypeTok"/>
+        </w:rPr>
+        <w:t xml:space="preserve">col =</w:t>
+      </w:r>
+      <w:r>
+        <w:rPr>
+          <w:rStyle w:val="NormalTok"/>
+        </w:rPr>
+        <w:t xml:space="preserve"> my_cols[iris</w:t>
+      </w:r>
+      <w:r>
+        <w:rPr>
+          <w:rStyle w:val="OperatorTok"/>
+        </w:rPr>
+        <w:t xml:space="preserve">$</w:t>
+      </w:r>
+      <w:r>
+        <w:rPr>
+          <w:rStyle w:val="NormalTok"/>
+        </w:rPr>
+        <w:t xml:space="preserve">Species])</w:t>
+      </w:r>
+      <w:r>
+        <w:br/>
+      </w:r>
+      <w:r>
+        <w:rPr>
+          <w:rStyle w:val="NormalTok"/>
+        </w:rPr>
+        <w:t xml:space="preserve">  r =</w:t>
+      </w:r>
+      <w:r>
+        <w:rPr>
+          <w:rStyle w:val="StringTok"/>
+        </w:rPr>
+        <w:t xml:space="preserve"> </w:t>
+      </w:r>
+      <w:r>
+        <w:rPr>
+          <w:rStyle w:val="KeywordTok"/>
+        </w:rPr>
+        <w:t xml:space="preserve">round</w:t>
+      </w:r>
+      <w:r>
+        <w:rPr>
+          <w:rStyle w:val="NormalTok"/>
+        </w:rPr>
+        <w:t xml:space="preserve">(</w:t>
+      </w:r>
+      <w:r>
+        <w:rPr>
+          <w:rStyle w:val="KeywordTok"/>
+        </w:rPr>
+        <w:t xml:space="preserve">cor</w:t>
+      </w:r>
+      <w:r>
+        <w:rPr>
+          <w:rStyle w:val="NormalTok"/>
+        </w:rPr>
+        <w:t xml:space="preserve">(x,y),</w:t>
+      </w:r>
+      <w:r>
+        <w:rPr>
+          <w:rStyle w:val="DataTypeTok"/>
+        </w:rPr>
+        <w:t xml:space="preserve">digits=</w:t>
+      </w:r>
+      <w:r>
+        <w:rPr>
+          <w:rStyle w:val="DecValTok"/>
+        </w:rPr>
+        <w:t xml:space="preserve">2</w:t>
+      </w:r>
+      <w:r>
+        <w:rPr>
+          <w:rStyle w:val="NormalTok"/>
+        </w:rPr>
+        <w:t xml:space="preserve">)</w:t>
+      </w:r>
+      <w:r>
+        <w:br/>
+      </w:r>
+      <w:r>
+        <w:rPr>
+          <w:rStyle w:val="NormalTok"/>
+        </w:rPr>
+        <w:t xml:space="preserve">  txt =</w:t>
+      </w:r>
+      <w:r>
+        <w:rPr>
+          <w:rStyle w:val="StringTok"/>
+        </w:rPr>
+        <w:t xml:space="preserve"> </w:t>
+      </w:r>
+      <w:r>
+        <w:rPr>
+          <w:rStyle w:val="KeywordTok"/>
+        </w:rPr>
+        <w:t xml:space="preserve">paste0</w:t>
+      </w:r>
+      <w:r>
+        <w:rPr>
+          <w:rStyle w:val="NormalTok"/>
+        </w:rPr>
+        <w:t xml:space="preserve">(</w:t>
+      </w:r>
+      <w:r>
+        <w:rPr>
+          <w:rStyle w:val="StringTok"/>
+        </w:rPr>
+        <w:t xml:space="preserve">"R = "</w:t>
+      </w:r>
+      <w:r>
+        <w:rPr>
+          <w:rStyle w:val="NormalTok"/>
+        </w:rPr>
+        <w:t xml:space="preserve">,r)</w:t>
+      </w:r>
+      <w:r>
+        <w:br/>
+      </w:r>
+      <w:r>
+        <w:rPr>
+          <w:rStyle w:val="NormalTok"/>
+        </w:rPr>
+        <w:t xml:space="preserve">  usr =</w:t>
+      </w:r>
+      <w:r>
+        <w:rPr>
+          <w:rStyle w:val="StringTok"/>
+        </w:rPr>
+        <w:t xml:space="preserve"> </w:t>
+      </w:r>
+      <w:r>
+        <w:rPr>
+          <w:rStyle w:val="KeywordTok"/>
+        </w:rPr>
+        <w:t xml:space="preserve">par</w:t>
+      </w:r>
+      <w:r>
+        <w:rPr>
+          <w:rStyle w:val="NormalTok"/>
+        </w:rPr>
+        <w:t xml:space="preserve">(</w:t>
+      </w:r>
+      <w:r>
+        <w:rPr>
+          <w:rStyle w:val="StringTok"/>
+        </w:rPr>
+        <w:t xml:space="preserve">"usr"</w:t>
+      </w:r>
+      <w:r>
+        <w:rPr>
+          <w:rStyle w:val="NormalTok"/>
+        </w:rPr>
+        <w:t xml:space="preserve">);</w:t>
+      </w:r>
+      <w:r>
+        <w:rPr>
+          <w:rStyle w:val="KeywordTok"/>
+        </w:rPr>
+        <w:t xml:space="preserve">on.exit</w:t>
+      </w:r>
+      <w:r>
+        <w:rPr>
+          <w:rStyle w:val="NormalTok"/>
+        </w:rPr>
+        <w:t xml:space="preserve">(</w:t>
+      </w:r>
+      <w:r>
+        <w:rPr>
+          <w:rStyle w:val="KeywordTok"/>
+        </w:rPr>
+        <w:t xml:space="preserve">par</w:t>
+      </w:r>
+      <w:r>
+        <w:rPr>
+          <w:rStyle w:val="NormalTok"/>
+        </w:rPr>
+        <w:t xml:space="preserve">(usr))</w:t>
+      </w:r>
+      <w:r>
+        <w:br/>
+      </w:r>
+      <w:r>
+        <w:rPr>
+          <w:rStyle w:val="NormalTok"/>
+        </w:rPr>
+        <w:t xml:space="preserve">  </w:t>
+      </w:r>
+      <w:r>
+        <w:rPr>
+          <w:rStyle w:val="KeywordTok"/>
+        </w:rPr>
+        <w:t xml:space="preserve">par</w:t>
+      </w:r>
+      <w:r>
+        <w:rPr>
+          <w:rStyle w:val="NormalTok"/>
+        </w:rPr>
+        <w:t xml:space="preserve">(</w:t>
+      </w:r>
+      <w:r>
+        <w:rPr>
+          <w:rStyle w:val="DataTypeTok"/>
+        </w:rPr>
+        <w:t xml:space="preserve">usr =</w:t>
+      </w:r>
+      <w:r>
+        <w:rPr>
+          <w:rStyle w:val="NormalTok"/>
+        </w:rPr>
+        <w:t xml:space="preserve"> </w:t>
+      </w:r>
+      <w:r>
+        <w:rPr>
+          <w:rStyle w:val="KeywordTok"/>
+        </w:rPr>
+        <w:t xml:space="preserve">c</w:t>
+      </w:r>
+      <w:r>
+        <w:rPr>
+          <w:rStyle w:val="NormalTok"/>
+        </w:rPr>
+        <w:t xml:space="preserve">(</w:t>
+      </w:r>
+      <w:r>
+        <w:rPr>
+          <w:rStyle w:val="DecValTok"/>
+        </w:rPr>
+        <w:t xml:space="preserve">0</w:t>
+      </w:r>
+      <w:r>
+        <w:rPr>
+          <w:rStyle w:val="NormalTok"/>
+        </w:rPr>
+        <w:t xml:space="preserve">,</w:t>
+      </w:r>
+      <w:r>
+        <w:rPr>
+          <w:rStyle w:val="DecValTok"/>
+        </w:rPr>
+        <w:t xml:space="preserve">1</w:t>
+      </w:r>
+      <w:r>
+        <w:rPr>
+          <w:rStyle w:val="NormalTok"/>
+        </w:rPr>
+        <w:t xml:space="preserve">,</w:t>
+      </w:r>
+      <w:r>
+        <w:rPr>
+          <w:rStyle w:val="DecValTok"/>
+        </w:rPr>
+        <w:t xml:space="preserve">0</w:t>
+      </w:r>
+      <w:r>
+        <w:rPr>
+          <w:rStyle w:val="NormalTok"/>
+        </w:rPr>
+        <w:t xml:space="preserve">,</w:t>
+      </w:r>
+      <w:r>
+        <w:rPr>
+          <w:rStyle w:val="DecValTok"/>
+        </w:rPr>
+        <w:t xml:space="preserve">1</w:t>
+      </w:r>
+      <w:r>
+        <w:rPr>
+          <w:rStyle w:val="NormalTok"/>
+        </w:rPr>
+        <w:t xml:space="preserve">))</w:t>
+      </w:r>
+      <w:r>
+        <w:br/>
+      </w:r>
+      <w:r>
+        <w:rPr>
+          <w:rStyle w:val="NormalTok"/>
+        </w:rPr>
+        <w:t xml:space="preserve">  </w:t>
+      </w:r>
+      <w:r>
+        <w:rPr>
+          <w:rStyle w:val="KeywordTok"/>
+        </w:rPr>
+        <w:t xml:space="preserve">text</w:t>
+      </w:r>
+      <w:r>
+        <w:rPr>
+          <w:rStyle w:val="NormalTok"/>
+        </w:rPr>
+        <w:t xml:space="preserve">(</w:t>
+      </w:r>
+      <w:r>
+        <w:rPr>
+          <w:rStyle w:val="FloatTok"/>
+        </w:rPr>
+        <w:t xml:space="preserve">0.5</w:t>
+      </w:r>
+      <w:r>
+        <w:rPr>
+          <w:rStyle w:val="NormalTok"/>
+        </w:rPr>
+        <w:t xml:space="preserve">,</w:t>
+      </w:r>
+      <w:r>
+        <w:rPr>
+          <w:rStyle w:val="FloatTok"/>
+        </w:rPr>
+        <w:t xml:space="preserve">0.9</w:t>
+      </w:r>
+      <w:r>
+        <w:rPr>
+          <w:rStyle w:val="NormalTok"/>
+        </w:rPr>
+        <w:t xml:space="preserve">,txt)</w:t>
+      </w:r>
+      <w:r>
+        <w:br/>
+      </w:r>
+      <w:r>
+        <w:rPr>
+          <w:rStyle w:val="NormalTok"/>
+        </w:rPr>
+        <w:t xml:space="preserve">}</w:t>
+      </w:r>
+      <w:r>
+        <w:br/>
+      </w:r>
+      <w:r>
+        <w:br/>
+      </w:r>
+      <w:r>
+        <w:rPr>
+          <w:rStyle w:val="KeywordTok"/>
+        </w:rPr>
+        <w:t xml:space="preserve">pairs</w:t>
+      </w:r>
+      <w:r>
+        <w:rPr>
+          <w:rStyle w:val="NormalTok"/>
+        </w:rPr>
+        <w:t xml:space="preserve">(iris[</w:t>
+      </w:r>
+      <w:r>
+        <w:rPr>
+          <w:rStyle w:val="DecValTok"/>
+        </w:rPr>
+        <w:t xml:space="preserve">1</w:t>
+      </w:r>
+      <w:r>
+        <w:rPr>
+          <w:rStyle w:val="OperatorTok"/>
+        </w:rPr>
+        <w:t xml:space="preserve">:</w:t>
+      </w:r>
+      <w:r>
+        <w:rPr>
+          <w:rStyle w:val="DecValTok"/>
+        </w:rPr>
+        <w:t xml:space="preserve">4</w:t>
+      </w:r>
+      <w:r>
+        <w:rPr>
+          <w:rStyle w:val="NormalTok"/>
+        </w:rPr>
+        <w:t xml:space="preserve">],</w:t>
+      </w:r>
+      <w:r>
+        <w:rPr>
+          <w:rStyle w:val="DataTypeTok"/>
+        </w:rPr>
+        <w:t xml:space="preserve">lower.panel =</w:t>
+      </w:r>
+      <w:r>
+        <w:rPr>
+          <w:rStyle w:val="NormalTok"/>
+        </w:rPr>
+        <w:t xml:space="preserve"> </w:t>
+      </w:r>
+      <w:r>
+        <w:rPr>
+          <w:rStyle w:val="OtherTok"/>
+        </w:rPr>
+        <w:t xml:space="preserve">NULL</w:t>
+      </w:r>
+      <w:r>
+        <w:rPr>
+          <w:rStyle w:val="NormalTok"/>
+        </w:rPr>
+        <w:t xml:space="preserve">,</w:t>
+      </w:r>
+      <w:r>
+        <w:rPr>
+          <w:rStyle w:val="DataTypeTok"/>
+        </w:rPr>
+        <w:t xml:space="preserve">upper.panel =</w:t>
+      </w:r>
+      <w:r>
+        <w:rPr>
+          <w:rStyle w:val="NormalTok"/>
+        </w:rPr>
+        <w:t xml:space="preserve"> upper.panel)</w:t>
+      </w:r>
+    </w:p>
+    <w:p>
+      <w:pPr>
+        <w:pStyle w:val="FirstParagraph"/>
+      </w:pPr>
+      <w:r>
+        <w:drawing>
+          <wp:inline>
+            <wp:extent cx="4620126" cy="3696101"/>
+            <wp:effectExtent b="0" l="0" r="0" t="0"/>
+            <wp:docPr descr="" title="" id="1" name="Picture"/>
+            <a:graphic>
+              <a:graphicData uri="http://schemas.openxmlformats.org/drawingml/2006/picture">
+                <pic:pic>
+                  <pic:nvPicPr>
+                    <pic:cNvPr descr="KnowledgeEngineeringLabManual_files/figure-docx/unnamed-chunk-14-3.png" id="0" name="Picture"/>
+                    <pic:cNvPicPr>
+                      <a:picLocks noChangeArrowheads="1" noChangeAspect="1"/>
+                    </pic:cNvPicPr>
+                  </pic:nvPicPr>
+                  <pic:blipFill>
+                    <a:blip r:embed="rId28"/>
+                    <a:stretch>
+                      <a:fillRect/>
+                    </a:stretch>
+                  </pic:blipFill>
+                  <pic:spPr bwMode="auto">
+                    <a:xfrm>
+                      <a:off x="0" y="0"/>
+                      <a:ext cx="4620126" cy="3696101"/>
+                    </a:xfrm>
+                    <a:prstGeom prst="rect">
+                      <a:avLst/>
+                    </a:prstGeom>
+                    <a:noFill/>
+                    <a:ln w="9525">
+                      <a:noFill/>
+                      <a:headEnd/>
+                      <a:tailEnd/>
+                    </a:ln>
+                  </pic:spPr>
+                </pic:pic>
+              </a:graphicData>
+            </a:graphic>
+          </wp:inline>
+        </w:drawing>
+      </w:r>
+    </w:p>
+    <w:p>
+      <w:pPr>
+        <w:pStyle w:val="Heading1"/>
+      </w:pPr>
+      <w:bookmarkStart w:id="29" w:name="X5070521d8d5044711a4b573b0c99029ca70f1d9"/>
+      <w:r>
+        <w:t xml:space="preserve">4. Generate box plots for each of the numerical attribute. Identify the attribute with highest variance.</w:t>
+      </w:r>
+      <w:bookmarkEnd w:id="29"/>
+    </w:p>
+    <w:p>
+      <w:pPr>
+        <w:pStyle w:val="FirstParagraph"/>
+      </w:pPr>
+      <w:r>
+        <w:t xml:space="preserve">We will be using buliting dataset</w:t>
+      </w:r>
+      <w:r>
+        <w:t xml:space="preserve"> </w:t>
+      </w:r>
+      <w:r>
+        <w:t xml:space="preserve">“</w:t>
+      </w:r>
+      <w:r>
+        <w:t xml:space="preserve">airquality</w:t>
+      </w:r>
+      <w:r>
+        <w:t xml:space="preserve">”</w:t>
+      </w:r>
+      <w:r>
+        <w:t xml:space="preserve"> </w:t>
+      </w:r>
+      <w:r>
+        <w:t xml:space="preserve">dataset for this program.</w:t>
+      </w:r>
+      <w:r>
+        <w:t xml:space="preserve"> </w:t>
+      </w:r>
+      <w:r>
+        <w:t xml:space="preserve">It is a Daily air quality measurements in New York, May to September 1973.</w:t>
+      </w:r>
+    </w:p>
+    <w:p>
+      <w:pPr>
+        <w:pStyle w:val="BodyText"/>
+      </w:pPr>
+      <w:r>
+        <w:t xml:space="preserve">Finding variance is simple. The spread of the boxplot indicates the variance. The more the spread of boxplot then it have more variance.</w:t>
+      </w:r>
+    </w:p>
+    <w:p>
+      <w:pPr>
+        <w:pStyle w:val="SourceCode"/>
+      </w:pPr>
+      <w:r>
+        <w:rPr>
+          <w:rStyle w:val="CommentTok"/>
+        </w:rPr>
+        <w:t xml:space="preserve">#str(airquality)</w:t>
+      </w:r>
+      <w:r>
+        <w:br/>
+      </w:r>
+      <w:r>
+        <w:rPr>
+          <w:rStyle w:val="CommentTok"/>
+        </w:rPr>
+        <w:t xml:space="preserve">#Here we dont need the Day and Month values</w:t>
+      </w:r>
+      <w:r>
+        <w:br/>
+      </w:r>
+      <w:r>
+        <w:rPr>
+          <w:rStyle w:val="CommentTok"/>
+        </w:rPr>
+        <w:t xml:space="preserve">#removing rows with null values</w:t>
+      </w:r>
+      <w:r>
+        <w:br/>
+      </w:r>
+      <w:r>
+        <w:rPr>
+          <w:rStyle w:val="CommentTok"/>
+        </w:rPr>
+        <w:t xml:space="preserve">#boxplot does not consider the null values (NAs) so no need to remove them</w:t>
+      </w:r>
+      <w:r>
+        <w:br/>
+      </w:r>
+      <w:r>
+        <w:rPr>
+          <w:rStyle w:val="NormalTok"/>
+        </w:rPr>
+        <w:t xml:space="preserve">airq =</w:t>
+      </w:r>
+      <w:r>
+        <w:rPr>
+          <w:rStyle w:val="StringTok"/>
+        </w:rPr>
+        <w:t xml:space="preserve"> </w:t>
+      </w:r>
+      <w:r>
+        <w:rPr>
+          <w:rStyle w:val="NormalTok"/>
+        </w:rPr>
+        <w:t xml:space="preserve">airquality[</w:t>
+      </w:r>
+      <w:r>
+        <w:rPr>
+          <w:rStyle w:val="DecValTok"/>
+        </w:rPr>
+        <w:t xml:space="preserve">1</w:t>
+      </w:r>
+      <w:r>
+        <w:rPr>
+          <w:rStyle w:val="OperatorTok"/>
+        </w:rPr>
+        <w:t xml:space="preserve">:</w:t>
+      </w:r>
+      <w:r>
+        <w:rPr>
+          <w:rStyle w:val="DecValTok"/>
+        </w:rPr>
+        <w:t xml:space="preserve">4</w:t>
+      </w:r>
+      <w:r>
+        <w:rPr>
+          <w:rStyle w:val="NormalTok"/>
+        </w:rPr>
+        <w:t xml:space="preserve">]</w:t>
+      </w:r>
+      <w:r>
+        <w:br/>
+      </w:r>
+      <w:r>
+        <w:rPr>
+          <w:rStyle w:val="KeywordTok"/>
+        </w:rPr>
+        <w:t xml:space="preserve">str</w:t>
+      </w:r>
+      <w:r>
+        <w:rPr>
+          <w:rStyle w:val="NormalTok"/>
+        </w:rPr>
+        <w:t xml:space="preserve">(airq)</w:t>
+      </w:r>
+    </w:p>
+    <w:p>
+      <w:pPr>
+        <w:pStyle w:val="SourceCode"/>
+      </w:pPr>
+      <w:r>
+        <w:rPr>
+          <w:rStyle w:val="VerbatimChar"/>
+        </w:rPr>
+        <w:t xml:space="preserve">## 'data.frame':    153 obs. of  4 variables:</w:t>
+      </w:r>
+      <w:r>
+        <w:br/>
+      </w:r>
+      <w:r>
+        <w:rPr>
+          <w:rStyle w:val="VerbatimChar"/>
+        </w:rPr>
+        <w:t xml:space="preserve">##  $ Ozone  : int  41 36 12 18 NA 28 23 19 8 NA ...</w:t>
+      </w:r>
+      <w:r>
+        <w:br/>
+      </w:r>
+      <w:r>
+        <w:rPr>
+          <w:rStyle w:val="VerbatimChar"/>
+        </w:rPr>
+        <w:t xml:space="preserve">##  $ Solar.R: int  190 118 149 313 NA NA 299 99 19 194 ...</w:t>
+      </w:r>
+      <w:r>
+        <w:br/>
+      </w:r>
+      <w:r>
+        <w:rPr>
+          <w:rStyle w:val="VerbatimChar"/>
+        </w:rPr>
+        <w:t xml:space="preserve">##  $ Wind   : num  7.4 8 12.6 11.5 14.3 14.9 8.6 13.8 20.1 8.6 ...</w:t>
+      </w:r>
+      <w:r>
+        <w:br/>
+      </w:r>
+      <w:r>
+        <w:rPr>
+          <w:rStyle w:val="VerbatimChar"/>
+        </w:rPr>
+        <w:t xml:space="preserve">##  $ Temp   : int  67 72 74 62 56 66 65 59 61 69 ...</w:t>
+      </w:r>
+    </w:p>
+    <w:p>
+      <w:pPr>
+        <w:pStyle w:val="SourceCode"/>
+      </w:pPr>
+      <w:r>
+        <w:rPr>
+          <w:rStyle w:val="KeywordTok"/>
+        </w:rPr>
+        <w:t xml:space="preserve">boxplot</w:t>
+      </w:r>
+      <w:r>
+        <w:rPr>
+          <w:rStyle w:val="NormalTok"/>
+        </w:rPr>
+        <w:t xml:space="preserve">(airq,</w:t>
+      </w:r>
+      <w:r>
+        <w:rPr>
+          <w:rStyle w:val="DataTypeTok"/>
+        </w:rPr>
+        <w:t xml:space="preserve">notch =</w:t>
+      </w:r>
+      <w:r>
+        <w:rPr>
+          <w:rStyle w:val="NormalTok"/>
+        </w:rPr>
+        <w:t xml:space="preserve"> </w:t>
+      </w:r>
+      <w:r>
+        <w:rPr>
+          <w:rStyle w:val="OtherTok"/>
+        </w:rPr>
+        <w:t xml:space="preserve">TRUE</w:t>
+      </w:r>
+      <w:r>
+        <w:rPr>
+          <w:rStyle w:val="NormalTok"/>
+        </w:rPr>
+        <w:t xml:space="preserve">,</w:t>
+      </w:r>
+      <w:r>
+        <w:rPr>
+          <w:rStyle w:val="DataTypeTok"/>
+        </w:rPr>
+        <w:t xml:space="preserve">horizontal =</w:t>
+      </w:r>
+      <w:r>
+        <w:rPr>
+          <w:rStyle w:val="NormalTok"/>
+        </w:rPr>
+        <w:t xml:space="preserve"> </w:t>
+      </w:r>
+      <w:r>
+        <w:rPr>
+          <w:rStyle w:val="OtherTok"/>
+        </w:rPr>
+        <w:t xml:space="preserve">TRUE</w:t>
+      </w:r>
+      <w:r>
+        <w:rPr>
+          <w:rStyle w:val="NormalTok"/>
+        </w:rPr>
+        <w:t xml:space="preserve">,</w:t>
+      </w:r>
+      <w:r>
+        <w:rPr>
+          <w:rStyle w:val="DataTypeTok"/>
+        </w:rPr>
+        <w:t xml:space="preserve">col=</w:t>
+      </w:r>
+      <w:r>
+        <w:rPr>
+          <w:rStyle w:val="NormalTok"/>
+        </w:rPr>
+        <w:t xml:space="preserve">(</w:t>
+      </w:r>
+      <w:r>
+        <w:rPr>
+          <w:rStyle w:val="KeywordTok"/>
+        </w:rPr>
+        <w:t xml:space="preserve">c</w:t>
+      </w:r>
+      <w:r>
+        <w:rPr>
+          <w:rStyle w:val="NormalTok"/>
+        </w:rPr>
+        <w:t xml:space="preserve">(</w:t>
+      </w:r>
+      <w:r>
+        <w:rPr>
+          <w:rStyle w:val="StringTok"/>
+        </w:rPr>
+        <w:t xml:space="preserve">"lightyellow"</w:t>
+      </w:r>
+      <w:r>
+        <w:rPr>
+          <w:rStyle w:val="NormalTok"/>
+        </w:rPr>
+        <w:t xml:space="preserve">,</w:t>
+      </w:r>
+      <w:r>
+        <w:rPr>
+          <w:rStyle w:val="StringTok"/>
+        </w:rPr>
+        <w:t xml:space="preserve">"orange"</w:t>
+      </w:r>
+      <w:r>
+        <w:rPr>
+          <w:rStyle w:val="NormalTok"/>
+        </w:rPr>
+        <w:t xml:space="preserve">,</w:t>
+      </w:r>
+      <w:r>
+        <w:rPr>
+          <w:rStyle w:val="StringTok"/>
+        </w:rPr>
+        <w:t xml:space="preserve">"gray"</w:t>
+      </w:r>
+      <w:r>
+        <w:rPr>
+          <w:rStyle w:val="NormalTok"/>
+        </w:rPr>
+        <w:t xml:space="preserve">,</w:t>
+      </w:r>
+      <w:r>
+        <w:rPr>
+          <w:rStyle w:val="StringTok"/>
+        </w:rPr>
+        <w:t xml:space="preserve">"red"</w:t>
+      </w:r>
+      <w:r>
+        <w:rPr>
+          <w:rStyle w:val="NormalTok"/>
+        </w:rPr>
+        <w:t xml:space="preserve">)))</w:t>
+      </w:r>
+    </w:p>
+    <w:p>
+      <w:pPr>
+        <w:pStyle w:val="FirstParagraph"/>
+      </w:pPr>
+      <w:r>
+        <w:drawing>
+          <wp:inline>
+            <wp:extent cx="4620126" cy="3696101"/>
+            <wp:effectExtent b="0" l="0" r="0" t="0"/>
+            <wp:docPr descr="" title="" id="1" name="Picture"/>
+            <a:graphic>
+              <a:graphicData uri="http://schemas.openxmlformats.org/drawingml/2006/picture">
+                <pic:pic>
+                  <pic:nvPicPr>
+                    <pic:cNvPr descr="KnowledgeEngineeringLabManual_files/figure-docx/unnamed-chunk-16-1.png" id="0" name="Picture"/>
+                    <pic:cNvPicPr>
+                      <a:picLocks noChangeArrowheads="1" noChangeAspect="1"/>
+                    </pic:cNvPicPr>
+                  </pic:nvPicPr>
+                  <pic:blipFill>
+                    <a:blip r:embed="rId30"/>
+                    <a:stretch>
+                      <a:fillRect/>
+                    </a:stretch>
+                  </pic:blipFill>
+                  <pic:spPr bwMode="auto">
+                    <a:xfrm>
+                      <a:off x="0" y="0"/>
+                      <a:ext cx="4620126" cy="3696101"/>
+                    </a:xfrm>
+                    <a:prstGeom prst="rect">
+                      <a:avLst/>
+                    </a:prstGeom>
+                    <a:noFill/>
+                    <a:ln w="9525">
+                      <a:noFill/>
+                      <a:headEnd/>
+                      <a:tailEnd/>
+                    </a:ln>
+                  </pic:spPr>
+                </pic:pic>
+              </a:graphicData>
+            </a:graphic>
+          </wp:inline>
+        </w:drawing>
+      </w:r>
+    </w:p>
+    <w:p>
+      <w:pPr>
+        <w:pStyle w:val="BodyText"/>
+      </w:pPr>
+      <w:r>
+        <w:t xml:space="preserve">As we can see Solar.R which refers to Solar Radiation has more area of spread. Hence it has greater variance compared to other attributes</w:t>
+      </w:r>
+    </w:p>
+    <w:p>
+      <w:pPr>
+        <w:pStyle w:val="Heading1"/>
+      </w:pPr>
+      <w:bookmarkStart w:id="31" w:name="X4982ce41b6dff775f387af387f769ff6ec7260f"/>
+      <w:r>
+        <w:t xml:space="preserve">5.Study of homogeneous and heterogeneous data structures such as vector, matrix, array, list and dataframe in R.</w:t>
+      </w:r>
+      <w:bookmarkEnd w:id="31"/>
+    </w:p>
+    <w:p>
+      <w:pPr>
+        <w:pStyle w:val="FirstParagraph"/>
+      </w:pPr>
+      <w:r>
+        <w:rPr>
+          <w:b/>
+        </w:rPr>
+        <w:t xml:space="preserve">Vector</w:t>
+      </w:r>
+    </w:p>
+    <w:p>
+      <w:pPr>
+        <w:pStyle w:val="BodyText"/>
+      </w:pPr>
+      <w:r>
+        <w:t xml:space="preserve">Vector is a basic data structure in R that contains the element of similar type.The data types of components of vector can be logical, integer, double, character, complex or raw.</w:t>
+      </w:r>
+    </w:p>
+    <w:p>
+      <w:pPr>
+        <w:pStyle w:val="SourceCode"/>
+      </w:pPr>
+      <w:r>
+        <w:rPr>
+          <w:rStyle w:val="CommentTok"/>
+        </w:rPr>
+        <w:t xml:space="preserve">#Creating a vector</w:t>
+      </w:r>
+      <w:r>
+        <w:br/>
+      </w:r>
+      <w:r>
+        <w:rPr>
+          <w:rStyle w:val="NormalTok"/>
+        </w:rPr>
+        <w:t xml:space="preserve">studentname =</w:t>
+      </w:r>
+      <w:r>
+        <w:rPr>
+          <w:rStyle w:val="StringTok"/>
+        </w:rPr>
+        <w:t xml:space="preserve"> </w:t>
+      </w:r>
+      <w:r>
+        <w:rPr>
+          <w:rStyle w:val="KeywordTok"/>
+        </w:rPr>
+        <w:t xml:space="preserve">c</w:t>
+      </w:r>
+      <w:r>
+        <w:rPr>
+          <w:rStyle w:val="NormalTok"/>
+        </w:rPr>
+        <w:t xml:space="preserve">(</w:t>
+      </w:r>
+      <w:r>
+        <w:rPr>
+          <w:rStyle w:val="StringTok"/>
+        </w:rPr>
+        <w:t xml:space="preserve">"Sanmitra"</w:t>
+      </w:r>
+      <w:r>
+        <w:rPr>
+          <w:rStyle w:val="NormalTok"/>
+        </w:rPr>
+        <w:t xml:space="preserve">, </w:t>
+      </w:r>
+      <w:r>
+        <w:rPr>
+          <w:rStyle w:val="StringTok"/>
+        </w:rPr>
+        <w:t xml:space="preserve">"Dharmavarapu"</w:t>
+      </w:r>
+      <w:r>
+        <w:rPr>
+          <w:rStyle w:val="NormalTok"/>
+        </w:rPr>
+        <w:t xml:space="preserve">)</w:t>
+      </w:r>
+      <w:r>
+        <w:br/>
+      </w:r>
+      <w:r>
+        <w:rPr>
+          <w:rStyle w:val="KeywordTok"/>
+        </w:rPr>
+        <w:t xml:space="preserve">print</w:t>
+      </w:r>
+      <w:r>
+        <w:rPr>
+          <w:rStyle w:val="NormalTok"/>
+        </w:rPr>
+        <w:t xml:space="preserve">(studentname)</w:t>
+      </w:r>
+    </w:p>
+    <w:p>
+      <w:pPr>
+        <w:pStyle w:val="SourceCode"/>
+      </w:pPr>
+      <w:r>
+        <w:rPr>
+          <w:rStyle w:val="VerbatimChar"/>
+        </w:rPr>
+        <w:t xml:space="preserve">## [1] "Sanmitra"     "Dharmavarapu"</w:t>
+      </w:r>
+    </w:p>
+    <w:p>
+      <w:pPr>
+        <w:pStyle w:val="SourceCode"/>
+      </w:pPr>
+      <w:r>
+        <w:rPr>
+          <w:rStyle w:val="CommentTok"/>
+        </w:rPr>
+        <w:t xml:space="preserve">#Getting the class of the vector</w:t>
+      </w:r>
+      <w:r>
+        <w:br/>
+      </w:r>
+      <w:r>
+        <w:rPr>
+          <w:rStyle w:val="KeywordTok"/>
+        </w:rPr>
+        <w:t xml:space="preserve">print</w:t>
+      </w:r>
+      <w:r>
+        <w:rPr>
+          <w:rStyle w:val="NormalTok"/>
+        </w:rPr>
+        <w:t xml:space="preserve">(</w:t>
+      </w:r>
+      <w:r>
+        <w:rPr>
+          <w:rStyle w:val="KeywordTok"/>
+        </w:rPr>
+        <w:t xml:space="preserve">class</w:t>
+      </w:r>
+      <w:r>
+        <w:rPr>
+          <w:rStyle w:val="NormalTok"/>
+        </w:rPr>
+        <w:t xml:space="preserve">(studentname))</w:t>
+      </w:r>
+    </w:p>
+    <w:p>
+      <w:pPr>
+        <w:pStyle w:val="SourceCode"/>
+      </w:pPr>
+      <w:r>
+        <w:rPr>
+          <w:rStyle w:val="VerbatimChar"/>
+        </w:rPr>
+        <w:t xml:space="preserve">## [1] "character"</w:t>
+      </w:r>
+    </w:p>
+    <w:p>
+      <w:pPr>
+        <w:pStyle w:val="FirstParagraph"/>
+      </w:pPr>
+      <w:r>
+        <w:rPr>
+          <w:b/>
+        </w:rPr>
+        <w:t xml:space="preserve">Lists</w:t>
+      </w:r>
+      <w:r>
+        <w:t xml:space="preserve"> </w:t>
+      </w:r>
+      <w:r>
+        <w:t xml:space="preserve">A list is an R object that can contain many different type of components in it. The components can vectors, fuctions and even another list and many more.</w:t>
+      </w:r>
+    </w:p>
+    <w:p>
+      <w:pPr>
+        <w:pStyle w:val="SourceCode"/>
+      </w:pPr>
+      <w:r>
+        <w:rPr>
+          <w:rStyle w:val="CommentTok"/>
+        </w:rPr>
+        <w:t xml:space="preserve">#Creating a list.</w:t>
+      </w:r>
+      <w:r>
+        <w:br/>
+      </w:r>
+      <w:r>
+        <w:rPr>
+          <w:rStyle w:val="NormalTok"/>
+        </w:rPr>
+        <w:t xml:space="preserve">list =</w:t>
+      </w:r>
+      <w:r>
+        <w:rPr>
+          <w:rStyle w:val="StringTok"/>
+        </w:rPr>
+        <w:t xml:space="preserve"> </w:t>
+      </w:r>
+      <w:r>
+        <w:rPr>
+          <w:rStyle w:val="KeywordTok"/>
+        </w:rPr>
+        <w:t xml:space="preserve">list</w:t>
+      </w:r>
+      <w:r>
+        <w:rPr>
+          <w:rStyle w:val="NormalTok"/>
+        </w:rPr>
+        <w:t xml:space="preserve">(</w:t>
+      </w:r>
+      <w:r>
+        <w:rPr>
+          <w:rStyle w:val="KeywordTok"/>
+        </w:rPr>
+        <w:t xml:space="preserve">c</w:t>
+      </w:r>
+      <w:r>
+        <w:rPr>
+          <w:rStyle w:val="NormalTok"/>
+        </w:rPr>
+        <w:t xml:space="preserve">(</w:t>
+      </w:r>
+      <w:r>
+        <w:rPr>
+          <w:rStyle w:val="StringTok"/>
+        </w:rPr>
+        <w:t xml:space="preserve">"Sanmitra"</w:t>
+      </w:r>
+      <w:r>
+        <w:rPr>
+          <w:rStyle w:val="NormalTok"/>
+        </w:rPr>
+        <w:t xml:space="preserve">,</w:t>
+      </w:r>
+      <w:r>
+        <w:rPr>
+          <w:rStyle w:val="StringTok"/>
+        </w:rPr>
+        <w:t xml:space="preserve">"Dharmavarapu"</w:t>
+      </w:r>
+      <w:r>
+        <w:rPr>
+          <w:rStyle w:val="NormalTok"/>
+        </w:rPr>
+        <w:t xml:space="preserve">),</w:t>
+      </w:r>
+      <w:r>
+        <w:rPr>
+          <w:rStyle w:val="StringTok"/>
+        </w:rPr>
+        <w:t xml:space="preserve">"CSE"</w:t>
+      </w:r>
+      <w:r>
+        <w:rPr>
+          <w:rStyle w:val="NormalTok"/>
+        </w:rPr>
+        <w:t xml:space="preserve">,</w:t>
+      </w:r>
+      <w:r>
+        <w:rPr>
+          <w:rStyle w:val="DecValTok"/>
+        </w:rPr>
+        <w:t xml:space="preserve">316129510013</w:t>
+      </w:r>
+      <w:r>
+        <w:rPr>
+          <w:rStyle w:val="NormalTok"/>
+        </w:rPr>
+        <w:t xml:space="preserve">,sin)</w:t>
+      </w:r>
+      <w:r>
+        <w:br/>
+      </w:r>
+      <w:r>
+        <w:rPr>
+          <w:rStyle w:val="KeywordTok"/>
+        </w:rPr>
+        <w:t xml:space="preserve">print</w:t>
+      </w:r>
+      <w:r>
+        <w:rPr>
+          <w:rStyle w:val="NormalTok"/>
+        </w:rPr>
+        <w:t xml:space="preserve">(list)</w:t>
+      </w:r>
+    </w:p>
+    <w:p>
+      <w:pPr>
+        <w:pStyle w:val="SourceCode"/>
+      </w:pPr>
+      <w:r>
+        <w:rPr>
+          <w:rStyle w:val="VerbatimChar"/>
+        </w:rPr>
+        <w:t xml:space="preserve">## [[1]]</w:t>
+      </w:r>
+      <w:r>
+        <w:br/>
+      </w:r>
+      <w:r>
+        <w:rPr>
+          <w:rStyle w:val="VerbatimChar"/>
+        </w:rPr>
+        <w:t xml:space="preserve">## [1] "Sanmitra"     "Dharmavarapu"</w:t>
+      </w:r>
+      <w:r>
+        <w:br/>
+      </w:r>
+      <w:r>
+        <w:rPr>
+          <w:rStyle w:val="VerbatimChar"/>
+        </w:rPr>
+        <w:t xml:space="preserve">## </w:t>
+      </w:r>
+      <w:r>
+        <w:br/>
+      </w:r>
+      <w:r>
+        <w:rPr>
+          <w:rStyle w:val="VerbatimChar"/>
+        </w:rPr>
+        <w:t xml:space="preserve">## [[2]]</w:t>
+      </w:r>
+      <w:r>
+        <w:br/>
+      </w:r>
+      <w:r>
+        <w:rPr>
+          <w:rStyle w:val="VerbatimChar"/>
+        </w:rPr>
+        <w:t xml:space="preserve">## [1] "CSE"</w:t>
+      </w:r>
+      <w:r>
+        <w:br/>
+      </w:r>
+      <w:r>
+        <w:rPr>
+          <w:rStyle w:val="VerbatimChar"/>
+        </w:rPr>
+        <w:t xml:space="preserve">## </w:t>
+      </w:r>
+      <w:r>
+        <w:br/>
+      </w:r>
+      <w:r>
+        <w:rPr>
+          <w:rStyle w:val="VerbatimChar"/>
+        </w:rPr>
+        <w:t xml:space="preserve">## [[3]]</w:t>
+      </w:r>
+      <w:r>
+        <w:br/>
+      </w:r>
+      <w:r>
+        <w:rPr>
+          <w:rStyle w:val="VerbatimChar"/>
+        </w:rPr>
+        <w:t xml:space="preserve">## [1] 316129510013</w:t>
+      </w:r>
+      <w:r>
+        <w:br/>
+      </w:r>
+      <w:r>
+        <w:rPr>
+          <w:rStyle w:val="VerbatimChar"/>
+        </w:rPr>
+        <w:t xml:space="preserve">## </w:t>
+      </w:r>
+      <w:r>
+        <w:br/>
+      </w:r>
+      <w:r>
+        <w:rPr>
+          <w:rStyle w:val="VerbatimChar"/>
+        </w:rPr>
+        <w:t xml:space="preserve">## [[4]]</w:t>
+      </w:r>
+      <w:r>
+        <w:br/>
+      </w:r>
+      <w:r>
+        <w:rPr>
+          <w:rStyle w:val="VerbatimChar"/>
+        </w:rPr>
+        <w:t xml:space="preserve">## function (x)  .Primitive("sin")</w:t>
+      </w:r>
+    </w:p>
+    <w:p>
+      <w:pPr>
+        <w:pStyle w:val="FirstParagraph"/>
+      </w:pPr>
+      <w:r>
+        <w:rPr>
+          <w:b/>
+        </w:rPr>
+        <w:t xml:space="preserve">Matrices</w:t>
+      </w:r>
+    </w:p>
+    <w:p>
+      <w:pPr>
+        <w:pStyle w:val="BodyText"/>
+      </w:pPr>
+      <w:r>
+        <w:t xml:space="preserve">A matrix is a two dimensional reactangular data structure that contain list of homogeneous data in tabular format.It is possible to perform arithmetic operations on whole or a part of a matrix. A matrix can created using a vector input to the matrix() function</w:t>
+      </w:r>
+    </w:p>
+    <w:p>
+      <w:pPr>
+        <w:pStyle w:val="SourceCode"/>
+      </w:pPr>
+      <w:r>
+        <w:rPr>
+          <w:rStyle w:val="NormalTok"/>
+        </w:rPr>
+        <w:t xml:space="preserve">M =</w:t>
+      </w:r>
+      <w:r>
+        <w:rPr>
+          <w:rStyle w:val="StringTok"/>
+        </w:rPr>
+        <w:t xml:space="preserve"> </w:t>
+      </w:r>
+      <w:r>
+        <w:rPr>
+          <w:rStyle w:val="KeywordTok"/>
+        </w:rPr>
+        <w:t xml:space="preserve">matrix</w:t>
+      </w:r>
+      <w:r>
+        <w:rPr>
+          <w:rStyle w:val="NormalTok"/>
+        </w:rPr>
+        <w:t xml:space="preserve">(</w:t>
+      </w:r>
+      <w:r>
+        <w:rPr>
+          <w:rStyle w:val="KeywordTok"/>
+        </w:rPr>
+        <w:t xml:space="preserve">c</w:t>
+      </w:r>
+      <w:r>
+        <w:rPr>
+          <w:rStyle w:val="NormalTok"/>
+        </w:rPr>
+        <w:t xml:space="preserve">(</w:t>
+      </w:r>
+      <w:r>
+        <w:rPr>
+          <w:rStyle w:val="DecValTok"/>
+        </w:rPr>
+        <w:t xml:space="preserve">1</w:t>
+      </w:r>
+      <w:r>
+        <w:rPr>
+          <w:rStyle w:val="NormalTok"/>
+        </w:rPr>
+        <w:t xml:space="preserve">,</w:t>
+      </w:r>
+      <w:r>
+        <w:rPr>
+          <w:rStyle w:val="DecValTok"/>
+        </w:rPr>
+        <w:t xml:space="preserve">2</w:t>
+      </w:r>
+      <w:r>
+        <w:rPr>
+          <w:rStyle w:val="NormalTok"/>
+        </w:rPr>
+        <w:t xml:space="preserve">,</w:t>
+      </w:r>
+      <w:r>
+        <w:rPr>
+          <w:rStyle w:val="DecValTok"/>
+        </w:rPr>
+        <w:t xml:space="preserve">3</w:t>
+      </w:r>
+      <w:r>
+        <w:rPr>
+          <w:rStyle w:val="NormalTok"/>
+        </w:rPr>
+        <w:t xml:space="preserve">,</w:t>
+      </w:r>
+      <w:r>
+        <w:rPr>
+          <w:rStyle w:val="DecValTok"/>
+        </w:rPr>
+        <w:t xml:space="preserve">4</w:t>
+      </w:r>
+      <w:r>
+        <w:rPr>
+          <w:rStyle w:val="NormalTok"/>
+        </w:rPr>
+        <w:t xml:space="preserve">,</w:t>
+      </w:r>
+      <w:r>
+        <w:rPr>
+          <w:rStyle w:val="DecValTok"/>
+        </w:rPr>
+        <w:t xml:space="preserve">5</w:t>
+      </w:r>
+      <w:r>
+        <w:rPr>
+          <w:rStyle w:val="NormalTok"/>
+        </w:rPr>
+        <w:t xml:space="preserve">,</w:t>
+      </w:r>
+      <w:r>
+        <w:rPr>
+          <w:rStyle w:val="DecValTok"/>
+        </w:rPr>
+        <w:t xml:space="preserve">6</w:t>
+      </w:r>
+      <w:r>
+        <w:rPr>
+          <w:rStyle w:val="NormalTok"/>
+        </w:rPr>
+        <w:t xml:space="preserve">,</w:t>
+      </w:r>
+      <w:r>
+        <w:rPr>
+          <w:rStyle w:val="DecValTok"/>
+        </w:rPr>
+        <w:t xml:space="preserve">7</w:t>
+      </w:r>
+      <w:r>
+        <w:rPr>
+          <w:rStyle w:val="NormalTok"/>
+        </w:rPr>
+        <w:t xml:space="preserve">,</w:t>
+      </w:r>
+      <w:r>
+        <w:rPr>
+          <w:rStyle w:val="DecValTok"/>
+        </w:rPr>
+        <w:t xml:space="preserve">8</w:t>
+      </w:r>
+      <w:r>
+        <w:rPr>
+          <w:rStyle w:val="NormalTok"/>
+        </w:rPr>
+        <w:t xml:space="preserve">,</w:t>
+      </w:r>
+      <w:r>
+        <w:rPr>
+          <w:rStyle w:val="DecValTok"/>
+        </w:rPr>
+        <w:t xml:space="preserve">9</w:t>
+      </w:r>
+      <w:r>
+        <w:rPr>
+          <w:rStyle w:val="NormalTok"/>
+        </w:rPr>
+        <w:t xml:space="preserve">,</w:t>
+      </w:r>
+      <w:r>
+        <w:rPr>
+          <w:rStyle w:val="DecValTok"/>
+        </w:rPr>
+        <w:t xml:space="preserve">10</w:t>
+      </w:r>
+      <w:r>
+        <w:rPr>
+          <w:rStyle w:val="NormalTok"/>
+        </w:rPr>
+        <w:t xml:space="preserve">),</w:t>
+      </w:r>
+      <w:r>
+        <w:rPr>
+          <w:rStyle w:val="DataTypeTok"/>
+        </w:rPr>
+        <w:t xml:space="preserve">nrow =</w:t>
+      </w:r>
+      <w:r>
+        <w:rPr>
+          <w:rStyle w:val="NormalTok"/>
+        </w:rPr>
+        <w:t xml:space="preserve"> </w:t>
+      </w:r>
+      <w:r>
+        <w:rPr>
+          <w:rStyle w:val="DecValTok"/>
+        </w:rPr>
+        <w:t xml:space="preserve">2</w:t>
+      </w:r>
+      <w:r>
+        <w:rPr>
+          <w:rStyle w:val="NormalTok"/>
+        </w:rPr>
+        <w:t xml:space="preserve">,</w:t>
+      </w:r>
+      <w:r>
+        <w:rPr>
+          <w:rStyle w:val="DataTypeTok"/>
+        </w:rPr>
+        <w:t xml:space="preserve">ncol =</w:t>
+      </w:r>
+      <w:r>
+        <w:rPr>
+          <w:rStyle w:val="NormalTok"/>
+        </w:rPr>
+        <w:t xml:space="preserve"> </w:t>
+      </w:r>
+      <w:r>
+        <w:rPr>
+          <w:rStyle w:val="DecValTok"/>
+        </w:rPr>
+        <w:t xml:space="preserve">5</w:t>
+      </w:r>
+      <w:r>
+        <w:rPr>
+          <w:rStyle w:val="NormalTok"/>
+        </w:rPr>
+        <w:t xml:space="preserve">,</w:t>
+      </w:r>
+      <w:r>
+        <w:rPr>
+          <w:rStyle w:val="DataTypeTok"/>
+        </w:rPr>
+        <w:t xml:space="preserve">byrow =</w:t>
+      </w:r>
+      <w:r>
+        <w:rPr>
+          <w:rStyle w:val="NormalTok"/>
+        </w:rPr>
+        <w:t xml:space="preserve"> </w:t>
+      </w:r>
+      <w:r>
+        <w:rPr>
+          <w:rStyle w:val="OtherTok"/>
+        </w:rPr>
+        <w:t xml:space="preserve">TRUE</w:t>
+      </w:r>
+      <w:r>
+        <w:rPr>
+          <w:rStyle w:val="NormalTok"/>
+        </w:rPr>
+        <w:t xml:space="preserve">)</w:t>
+      </w:r>
+      <w:r>
+        <w:br/>
+      </w:r>
+      <w:r>
+        <w:rPr>
+          <w:rStyle w:val="KeywordTok"/>
+        </w:rPr>
+        <w:t xml:space="preserve">print</w:t>
+      </w:r>
+      <w:r>
+        <w:rPr>
+          <w:rStyle w:val="NormalTok"/>
+        </w:rPr>
+        <w:t xml:space="preserve">(M)</w:t>
+      </w:r>
+    </w:p>
+    <w:p>
+      <w:pPr>
+        <w:pStyle w:val="SourceCode"/>
+      </w:pPr>
+      <w:r>
+        <w:rPr>
+          <w:rStyle w:val="VerbatimChar"/>
+        </w:rPr>
+        <w:t xml:space="preserve">##      [,1] [,2] [,3] [,4] [,5]</w:t>
+      </w:r>
+      <w:r>
+        <w:br/>
+      </w:r>
+      <w:r>
+        <w:rPr>
+          <w:rStyle w:val="VerbatimChar"/>
+        </w:rPr>
+        <w:t xml:space="preserve">## [1,]    1    2    3    4    5</w:t>
+      </w:r>
+      <w:r>
+        <w:br/>
+      </w:r>
+      <w:r>
+        <w:rPr>
+          <w:rStyle w:val="VerbatimChar"/>
+        </w:rPr>
+        <w:t xml:space="preserve">## [2,]    6    7    8    9   10</w:t>
+      </w:r>
+    </w:p>
+    <w:p>
+      <w:pPr>
+        <w:pStyle w:val="FirstParagraph"/>
+      </w:pPr>
+      <w:r>
+        <w:rPr>
+          <w:b/>
+        </w:rPr>
+        <w:t xml:space="preserve">Array</w:t>
+      </w:r>
+      <w:r>
+        <w:t xml:space="preserve"> </w:t>
+      </w:r>
+      <w:r>
+        <w:t xml:space="preserve">While matrices are confined to two dimensions, arrays can be of any number of dimensions.It can store data in more than one dimensions.</w:t>
+      </w:r>
+    </w:p>
+    <w:p>
+      <w:pPr>
+        <w:pStyle w:val="BodyText"/>
+      </w:pPr>
+      <w:r>
+        <w:t xml:space="preserve">For example if we create an array of dimension(10,20,30) then it creates 30 matrices each with 10 rows and 20 columns.</w:t>
+      </w:r>
+      <w:r>
+        <w:t xml:space="preserve"> </w:t>
+      </w:r>
+      <w:r>
+        <w:t xml:space="preserve">These can store elements of only type.</w:t>
+      </w:r>
+    </w:p>
+    <w:p>
+      <w:pPr>
+        <w:pStyle w:val="SourceCode"/>
+      </w:pPr>
+      <w:r>
+        <w:rPr>
+          <w:rStyle w:val="NormalTok"/>
+        </w:rPr>
+        <w:t xml:space="preserve">v1 =</w:t>
+      </w:r>
+      <w:r>
+        <w:rPr>
+          <w:rStyle w:val="StringTok"/>
+        </w:rPr>
+        <w:t xml:space="preserve"> </w:t>
+      </w:r>
+      <w:r>
+        <w:rPr>
+          <w:rStyle w:val="KeywordTok"/>
+        </w:rPr>
+        <w:t xml:space="preserve">c</w:t>
+      </w:r>
+      <w:r>
+        <w:rPr>
+          <w:rStyle w:val="NormalTok"/>
+        </w:rPr>
+        <w:t xml:space="preserve">(</w:t>
+      </w:r>
+      <w:r>
+        <w:rPr>
+          <w:rStyle w:val="DecValTok"/>
+        </w:rPr>
+        <w:t xml:space="preserve">1</w:t>
+      </w:r>
+      <w:r>
+        <w:rPr>
+          <w:rStyle w:val="NormalTok"/>
+        </w:rPr>
+        <w:t xml:space="preserve">,</w:t>
+      </w:r>
+      <w:r>
+        <w:rPr>
+          <w:rStyle w:val="DecValTok"/>
+        </w:rPr>
+        <w:t xml:space="preserve">2</w:t>
+      </w:r>
+      <w:r>
+        <w:rPr>
+          <w:rStyle w:val="NormalTok"/>
+        </w:rPr>
+        <w:t xml:space="preserve">,</w:t>
+      </w:r>
+      <w:r>
+        <w:rPr>
+          <w:rStyle w:val="DecValTok"/>
+        </w:rPr>
+        <w:t xml:space="preserve">3</w:t>
+      </w:r>
+      <w:r>
+        <w:rPr>
+          <w:rStyle w:val="NormalTok"/>
+        </w:rPr>
+        <w:t xml:space="preserve">)</w:t>
+      </w:r>
+      <w:r>
+        <w:br/>
+      </w:r>
+      <w:r>
+        <w:rPr>
+          <w:rStyle w:val="NormalTok"/>
+        </w:rPr>
+        <w:t xml:space="preserve">v2 =</w:t>
+      </w:r>
+      <w:r>
+        <w:rPr>
+          <w:rStyle w:val="StringTok"/>
+        </w:rPr>
+        <w:t xml:space="preserve"> </w:t>
+      </w:r>
+      <w:r>
+        <w:rPr>
+          <w:rStyle w:val="KeywordTok"/>
+        </w:rPr>
+        <w:t xml:space="preserve">c</w:t>
+      </w:r>
+      <w:r>
+        <w:rPr>
+          <w:rStyle w:val="NormalTok"/>
+        </w:rPr>
+        <w:t xml:space="preserve">(</w:t>
+      </w:r>
+      <w:r>
+        <w:rPr>
+          <w:rStyle w:val="DecValTok"/>
+        </w:rPr>
+        <w:t xml:space="preserve">4</w:t>
+      </w:r>
+      <w:r>
+        <w:rPr>
+          <w:rStyle w:val="NormalTok"/>
+        </w:rPr>
+        <w:t xml:space="preserve">,</w:t>
+      </w:r>
+      <w:r>
+        <w:rPr>
+          <w:rStyle w:val="DecValTok"/>
+        </w:rPr>
+        <w:t xml:space="preserve">5</w:t>
+      </w:r>
+      <w:r>
+        <w:rPr>
+          <w:rStyle w:val="NormalTok"/>
+        </w:rPr>
+        <w:t xml:space="preserve">,</w:t>
+      </w:r>
+      <w:r>
+        <w:rPr>
+          <w:rStyle w:val="DecValTok"/>
+        </w:rPr>
+        <w:t xml:space="preserve">6</w:t>
+      </w:r>
+      <w:r>
+        <w:rPr>
+          <w:rStyle w:val="NormalTok"/>
+        </w:rPr>
+        <w:t xml:space="preserve">,</w:t>
+      </w:r>
+      <w:r>
+        <w:rPr>
+          <w:rStyle w:val="DecValTok"/>
+        </w:rPr>
+        <w:t xml:space="preserve">7</w:t>
+      </w:r>
+      <w:r>
+        <w:rPr>
+          <w:rStyle w:val="NormalTok"/>
+        </w:rPr>
+        <w:t xml:space="preserve">,</w:t>
+      </w:r>
+      <w:r>
+        <w:rPr>
+          <w:rStyle w:val="DecValTok"/>
+        </w:rPr>
+        <w:t xml:space="preserve">8</w:t>
+      </w:r>
+      <w:r>
+        <w:rPr>
+          <w:rStyle w:val="NormalTok"/>
+        </w:rPr>
+        <w:t xml:space="preserve">,</w:t>
+      </w:r>
+      <w:r>
+        <w:rPr>
+          <w:rStyle w:val="DecValTok"/>
+        </w:rPr>
+        <w:t xml:space="preserve">9</w:t>
+      </w:r>
+      <w:r>
+        <w:rPr>
+          <w:rStyle w:val="NormalTok"/>
+        </w:rPr>
+        <w:t xml:space="preserve">)</w:t>
+      </w:r>
+      <w:r>
+        <w:br/>
+      </w:r>
+      <w:r>
+        <w:br/>
+      </w:r>
+      <w:r>
+        <w:rPr>
+          <w:rStyle w:val="NormalTok"/>
+        </w:rPr>
+        <w:t xml:space="preserve">arr =</w:t>
+      </w:r>
+      <w:r>
+        <w:rPr>
+          <w:rStyle w:val="StringTok"/>
+        </w:rPr>
+        <w:t xml:space="preserve"> </w:t>
+      </w:r>
+      <w:r>
+        <w:rPr>
+          <w:rStyle w:val="KeywordTok"/>
+        </w:rPr>
+        <w:t xml:space="preserve">array</w:t>
+      </w:r>
+      <w:r>
+        <w:rPr>
+          <w:rStyle w:val="NormalTok"/>
+        </w:rPr>
+        <w:t xml:space="preserve">(</w:t>
+      </w:r>
+      <w:r>
+        <w:rPr>
+          <w:rStyle w:val="KeywordTok"/>
+        </w:rPr>
+        <w:t xml:space="preserve">c</w:t>
+      </w:r>
+      <w:r>
+        <w:rPr>
+          <w:rStyle w:val="NormalTok"/>
+        </w:rPr>
+        <w:t xml:space="preserve">(v1,v2),</w:t>
+      </w:r>
+      <w:r>
+        <w:rPr>
+          <w:rStyle w:val="DataTypeTok"/>
+        </w:rPr>
+        <w:t xml:space="preserve">dim=</w:t>
+      </w:r>
+      <w:r>
+        <w:rPr>
+          <w:rStyle w:val="KeywordTok"/>
+        </w:rPr>
+        <w:t xml:space="preserve">c</w:t>
+      </w:r>
+      <w:r>
+        <w:rPr>
+          <w:rStyle w:val="NormalTok"/>
+        </w:rPr>
+        <w:t xml:space="preserve">(</w:t>
+      </w:r>
+      <w:r>
+        <w:rPr>
+          <w:rStyle w:val="DecValTok"/>
+        </w:rPr>
+        <w:t xml:space="preserve">3</w:t>
+      </w:r>
+      <w:r>
+        <w:rPr>
+          <w:rStyle w:val="NormalTok"/>
+        </w:rPr>
+        <w:t xml:space="preserve">,</w:t>
+      </w:r>
+      <w:r>
+        <w:rPr>
+          <w:rStyle w:val="DecValTok"/>
+        </w:rPr>
+        <w:t xml:space="preserve">3</w:t>
+      </w:r>
+      <w:r>
+        <w:rPr>
+          <w:rStyle w:val="NormalTok"/>
+        </w:rPr>
+        <w:t xml:space="preserve">,</w:t>
+      </w:r>
+      <w:r>
+        <w:rPr>
+          <w:rStyle w:val="DecValTok"/>
+        </w:rPr>
+        <w:t xml:space="preserve">2</w:t>
+      </w:r>
+      <w:r>
+        <w:rPr>
+          <w:rStyle w:val="NormalTok"/>
+        </w:rPr>
+        <w:t xml:space="preserve">))</w:t>
+      </w:r>
+      <w:r>
+        <w:br/>
+      </w:r>
+      <w:r>
+        <w:rPr>
+          <w:rStyle w:val="KeywordTok"/>
+        </w:rPr>
+        <w:t xml:space="preserve">print</w:t>
+      </w:r>
+      <w:r>
+        <w:rPr>
+          <w:rStyle w:val="NormalTok"/>
+        </w:rPr>
+        <w:t xml:space="preserve">(arr)</w:t>
+      </w:r>
+    </w:p>
+    <w:p>
+      <w:pPr>
+        <w:pStyle w:val="SourceCode"/>
+      </w:pPr>
+      <w:r>
+        <w:rPr>
+          <w:rStyle w:val="VerbatimChar"/>
+        </w:rPr>
+        <w:t xml:space="preserve">## , , 1</w:t>
+      </w:r>
+      <w:r>
+        <w:br/>
+      </w:r>
+      <w:r>
+        <w:rPr>
+          <w:rStyle w:val="VerbatimChar"/>
+        </w:rPr>
+        <w:t xml:space="preserve">## </w:t>
+      </w:r>
+      <w:r>
+        <w:br/>
+      </w:r>
+      <w:r>
+        <w:rPr>
+          <w:rStyle w:val="VerbatimChar"/>
+        </w:rPr>
+        <w:t xml:space="preserve">##      [,1] [,2] [,3]</w:t>
+      </w:r>
+      <w:r>
+        <w:br/>
+      </w:r>
+      <w:r>
+        <w:rPr>
+          <w:rStyle w:val="VerbatimChar"/>
+        </w:rPr>
+        <w:t xml:space="preserve">## [1,]    1    4    7</w:t>
+      </w:r>
+      <w:r>
+        <w:br/>
+      </w:r>
+      <w:r>
+        <w:rPr>
+          <w:rStyle w:val="VerbatimChar"/>
+        </w:rPr>
+        <w:t xml:space="preserve">## [2,]    2    5    8</w:t>
+      </w:r>
+      <w:r>
+        <w:br/>
+      </w:r>
+      <w:r>
+        <w:rPr>
+          <w:rStyle w:val="VerbatimChar"/>
+        </w:rPr>
+        <w:t xml:space="preserve">## [3,]    3    6    9</w:t>
+      </w:r>
+      <w:r>
+        <w:br/>
+      </w:r>
+      <w:r>
+        <w:rPr>
+          <w:rStyle w:val="VerbatimChar"/>
+        </w:rPr>
+        <w:t xml:space="preserve">## </w:t>
+      </w:r>
+      <w:r>
+        <w:br/>
+      </w:r>
+      <w:r>
+        <w:rPr>
+          <w:rStyle w:val="VerbatimChar"/>
+        </w:rPr>
+        <w:t xml:space="preserve">## , , 2</w:t>
+      </w:r>
+      <w:r>
+        <w:br/>
+      </w:r>
+      <w:r>
+        <w:rPr>
+          <w:rStyle w:val="VerbatimChar"/>
+        </w:rPr>
+        <w:t xml:space="preserve">## </w:t>
+      </w:r>
+      <w:r>
+        <w:br/>
+      </w:r>
+      <w:r>
+        <w:rPr>
+          <w:rStyle w:val="VerbatimChar"/>
+        </w:rPr>
+        <w:t xml:space="preserve">##      [,1] [,2] [,3]</w:t>
+      </w:r>
+      <w:r>
+        <w:br/>
+      </w:r>
+      <w:r>
+        <w:rPr>
+          <w:rStyle w:val="VerbatimChar"/>
+        </w:rPr>
+        <w:t xml:space="preserve">## [1,]    1    4    7</w:t>
+      </w:r>
+      <w:r>
+        <w:br/>
+      </w:r>
+      <w:r>
+        <w:rPr>
+          <w:rStyle w:val="VerbatimChar"/>
+        </w:rPr>
+        <w:t xml:space="preserve">## [2,]    2    5    8</w:t>
+      </w:r>
+      <w:r>
+        <w:br/>
+      </w:r>
+      <w:r>
+        <w:rPr>
+          <w:rStyle w:val="VerbatimChar"/>
+        </w:rPr>
+        <w:t xml:space="preserve">## [3,]    3    6    9</w:t>
+      </w:r>
+    </w:p>
+    <w:p>
+      <w:pPr>
+        <w:pStyle w:val="FirstParagraph"/>
+      </w:pPr>
+      <w:r>
+        <w:rPr>
+          <w:b/>
+        </w:rPr>
+        <w:t xml:space="preserve">Data Frames</w:t>
+      </w:r>
+    </w:p>
+    <w:p>
+      <w:pPr>
+        <w:pStyle w:val="BodyText"/>
+      </w:pPr>
+      <w:r>
+        <w:t xml:space="preserve">Data frame is a tabular data object or two dimensional array like structure in which each column, contains values of one variable and each row contains one set of values from each column.</w:t>
+      </w:r>
+    </w:p>
+    <w:p>
+      <w:pPr>
+        <w:pStyle w:val="BodyText"/>
+      </w:pPr>
+      <w:r>
+        <w:t xml:space="preserve">Unlike matrices, each column of a data frame can contain different modes of data.</w:t>
+      </w:r>
+    </w:p>
+    <w:p>
+      <w:pPr>
+        <w:pStyle w:val="SourceCode"/>
+      </w:pPr>
+      <w:r>
+        <w:rPr>
+          <w:rStyle w:val="NormalTok"/>
+        </w:rPr>
+        <w:t xml:space="preserve">costs =</w:t>
+      </w:r>
+      <w:r>
+        <w:rPr>
+          <w:rStyle w:val="StringTok"/>
+        </w:rPr>
+        <w:t xml:space="preserve"> </w:t>
+      </w:r>
+      <w:r>
+        <w:rPr>
+          <w:rStyle w:val="KeywordTok"/>
+        </w:rPr>
+        <w:t xml:space="preserve">data.frame</w:t>
+      </w:r>
+      <w:r>
+        <w:rPr>
+          <w:rStyle w:val="NormalTok"/>
+        </w:rPr>
+        <w:t xml:space="preserve">(</w:t>
+      </w:r>
+      <w:r>
+        <w:br/>
+      </w:r>
+      <w:r>
+        <w:rPr>
+          <w:rStyle w:val="NormalTok"/>
+        </w:rPr>
+        <w:t xml:space="preserve">  </w:t>
+      </w:r>
+      <w:r>
+        <w:rPr>
+          <w:rStyle w:val="DataTypeTok"/>
+        </w:rPr>
+        <w:t xml:space="preserve">name =</w:t>
+      </w:r>
+      <w:r>
+        <w:rPr>
+          <w:rStyle w:val="NormalTok"/>
+        </w:rPr>
+        <w:t xml:space="preserve"> </w:t>
+      </w:r>
+      <w:r>
+        <w:rPr>
+          <w:rStyle w:val="KeywordTok"/>
+        </w:rPr>
+        <w:t xml:space="preserve">c</w:t>
+      </w:r>
+      <w:r>
+        <w:rPr>
+          <w:rStyle w:val="NormalTok"/>
+        </w:rPr>
+        <w:t xml:space="preserve">(</w:t>
+      </w:r>
+      <w:r>
+        <w:rPr>
+          <w:rStyle w:val="StringTok"/>
+        </w:rPr>
+        <w:t xml:space="preserve">"carrot"</w:t>
+      </w:r>
+      <w:r>
+        <w:rPr>
+          <w:rStyle w:val="NormalTok"/>
+        </w:rPr>
+        <w:t xml:space="preserve">,</w:t>
+      </w:r>
+      <w:r>
+        <w:rPr>
+          <w:rStyle w:val="StringTok"/>
+        </w:rPr>
+        <w:t xml:space="preserve">"apple"</w:t>
+      </w:r>
+      <w:r>
+        <w:rPr>
+          <w:rStyle w:val="NormalTok"/>
+        </w:rPr>
+        <w:t xml:space="preserve">,</w:t>
+      </w:r>
+      <w:r>
+        <w:rPr>
+          <w:rStyle w:val="StringTok"/>
+        </w:rPr>
+        <w:t xml:space="preserve">"sugar"</w:t>
+      </w:r>
+      <w:r>
+        <w:rPr>
+          <w:rStyle w:val="NormalTok"/>
+        </w:rPr>
+        <w:t xml:space="preserve">),</w:t>
+      </w:r>
+      <w:r>
+        <w:br/>
+      </w:r>
+      <w:r>
+        <w:rPr>
+          <w:rStyle w:val="NormalTok"/>
+        </w:rPr>
+        <w:t xml:space="preserve">  </w:t>
+      </w:r>
+      <w:r>
+        <w:rPr>
+          <w:rStyle w:val="DataTypeTok"/>
+        </w:rPr>
+        <w:t xml:space="preserve">costPerKG =</w:t>
+      </w:r>
+      <w:r>
+        <w:rPr>
+          <w:rStyle w:val="NormalTok"/>
+        </w:rPr>
+        <w:t xml:space="preserve"> </w:t>
+      </w:r>
+      <w:r>
+        <w:rPr>
+          <w:rStyle w:val="KeywordTok"/>
+        </w:rPr>
+        <w:t xml:space="preserve">c</w:t>
+      </w:r>
+      <w:r>
+        <w:rPr>
+          <w:rStyle w:val="NormalTok"/>
+        </w:rPr>
+        <w:t xml:space="preserve">(</w:t>
+      </w:r>
+      <w:r>
+        <w:rPr>
+          <w:rStyle w:val="FloatTok"/>
+        </w:rPr>
+        <w:t xml:space="preserve">50.00</w:t>
+      </w:r>
+      <w:r>
+        <w:rPr>
+          <w:rStyle w:val="NormalTok"/>
+        </w:rPr>
+        <w:t xml:space="preserve">,</w:t>
+      </w:r>
+      <w:r>
+        <w:rPr>
+          <w:rStyle w:val="FloatTok"/>
+        </w:rPr>
+        <w:t xml:space="preserve">60.00</w:t>
+      </w:r>
+      <w:r>
+        <w:rPr>
+          <w:rStyle w:val="NormalTok"/>
+        </w:rPr>
+        <w:t xml:space="preserve">,</w:t>
+      </w:r>
+      <w:r>
+        <w:rPr>
+          <w:rStyle w:val="FloatTok"/>
+        </w:rPr>
+        <w:t xml:space="preserve">39.50</w:t>
+      </w:r>
+      <w:r>
+        <w:rPr>
+          <w:rStyle w:val="NormalTok"/>
+        </w:rPr>
+        <w:t xml:space="preserve">),</w:t>
+      </w:r>
+      <w:r>
+        <w:br/>
+      </w:r>
+      <w:r>
+        <w:rPr>
+          <w:rStyle w:val="NormalTok"/>
+        </w:rPr>
+        <w:t xml:space="preserve">  </w:t>
+      </w:r>
+      <w:r>
+        <w:rPr>
+          <w:rStyle w:val="DataTypeTok"/>
+        </w:rPr>
+        <w:t xml:space="preserve">QuantityAvailableinKGs =</w:t>
+      </w:r>
+      <w:r>
+        <w:rPr>
+          <w:rStyle w:val="NormalTok"/>
+        </w:rPr>
+        <w:t xml:space="preserve"> </w:t>
+      </w:r>
+      <w:r>
+        <w:rPr>
+          <w:rStyle w:val="KeywordTok"/>
+        </w:rPr>
+        <w:t xml:space="preserve">c</w:t>
+      </w:r>
+      <w:r>
+        <w:rPr>
+          <w:rStyle w:val="NormalTok"/>
+        </w:rPr>
+        <w:t xml:space="preserve">(</w:t>
+      </w:r>
+      <w:r>
+        <w:rPr>
+          <w:rStyle w:val="DecValTok"/>
+        </w:rPr>
+        <w:t xml:space="preserve">10</w:t>
+      </w:r>
+      <w:r>
+        <w:rPr>
+          <w:rStyle w:val="NormalTok"/>
+        </w:rPr>
+        <w:t xml:space="preserve">,</w:t>
+      </w:r>
+      <w:r>
+        <w:rPr>
+          <w:rStyle w:val="DecValTok"/>
+        </w:rPr>
+        <w:t xml:space="preserve">5</w:t>
+      </w:r>
+      <w:r>
+        <w:rPr>
+          <w:rStyle w:val="NormalTok"/>
+        </w:rPr>
+        <w:t xml:space="preserve">,</w:t>
+      </w:r>
+      <w:r>
+        <w:rPr>
+          <w:rStyle w:val="DecValTok"/>
+        </w:rPr>
+        <w:t xml:space="preserve">50</w:t>
+      </w:r>
+      <w:r>
+        <w:rPr>
+          <w:rStyle w:val="NormalTok"/>
+        </w:rPr>
+        <w:t xml:space="preserve">))</w:t>
+      </w:r>
+      <w:r>
+        <w:br/>
+      </w:r>
+      <w:r>
+        <w:rPr>
+          <w:rStyle w:val="KeywordTok"/>
+        </w:rPr>
+        <w:t xml:space="preserve">print</w:t>
+      </w:r>
+      <w:r>
+        <w:rPr>
+          <w:rStyle w:val="NormalTok"/>
+        </w:rPr>
+        <w:t xml:space="preserve">(costs)</w:t>
+      </w:r>
+    </w:p>
+    <w:p>
+      <w:pPr>
+        <w:pStyle w:val="SourceCode"/>
+      </w:pPr>
+      <w:r>
+        <w:rPr>
+          <w:rStyle w:val="VerbatimChar"/>
+        </w:rPr>
+        <w:t xml:space="preserve">##     name costPerKG QuantityAvailableinKGs</w:t>
+      </w:r>
+      <w:r>
+        <w:br/>
+      </w:r>
+      <w:r>
+        <w:rPr>
+          <w:rStyle w:val="VerbatimChar"/>
+        </w:rPr>
+        <w:t xml:space="preserve">## 1 carrot      50.0                     10</w:t>
+      </w:r>
+      <w:r>
+        <w:br/>
+      </w:r>
+      <w:r>
+        <w:rPr>
+          <w:rStyle w:val="VerbatimChar"/>
+        </w:rPr>
+        <w:t xml:space="preserve">## 2  apple      60.0                      5</w:t>
+      </w:r>
+      <w:r>
+        <w:br/>
+      </w:r>
+      <w:r>
+        <w:rPr>
+          <w:rStyle w:val="VerbatimChar"/>
+        </w:rPr>
+        <w:t xml:space="preserve">## 3  sugar      39.5                     50</w:t>
       </w:r>
     </w:p>
     <w:sectPr/>

</xml_diff>